<commit_message>
Story 3 - Artikels worden opgezocht en getoond in volgorde van laatst opgezocht           De totaal prijs wordt aangepast telkens dat er een artikel wordt toegevoegd.           Als een artikel niet bestaat (of gewoon foute code) wordt er een NullPointerException gecatcht die "Niet bestaande code" zegt.
</commit_message>
<xml_diff>
--- a/12_Andires_Hamelryck_Vanderhulst_Verslag_OOO2019.docx
+++ b/12_Andires_Hamelryck_Vanderhulst_Verslag_OOO2019.docx
@@ -480,7 +480,7 @@
         <w:rPr>
           <w:rFonts w:ascii="Verdana" w:hAnsi="Verdana"/>
           <w:sz w:val="16"/>
-          <w:lang w:val="en-US"/>
+          <w:lang w:val="nl-NL"/>
         </w:rPr>
       </w:pPr>
       <w:r>
@@ -598,7 +598,7 @@
         <w:rPr>
           <w:rFonts w:ascii="Verdana" w:hAnsi="Verdana"/>
           <w:sz w:val="16"/>
-          <w:lang w:val="en-US"/>
+          <w:lang w:val="nl-NL"/>
         </w:rPr>
         <w:t>+32 (0) 16 375 700</w:t>
       </w:r>
@@ -606,7 +606,7 @@
         <w:rPr>
           <w:rFonts w:ascii="Verdana" w:hAnsi="Verdana"/>
           <w:sz w:val="16"/>
-          <w:lang w:val="en-US"/>
+          <w:lang w:val="nl-NL"/>
         </w:rPr>
         <w:br w:type="page"/>
       </w:r>
@@ -1685,7 +1685,7 @@
               <w:rPr>
                 <w:lang w:val="nl-NL"/>
               </w:rPr>
-              <w:t>N-OK</w:t>
+              <w:t>OK</w:t>
             </w:r>
           </w:p>
         </w:tc>
@@ -1703,66 +1703,8 @@
               <w:rPr>
                 <w:lang w:val="nl-NL"/>
               </w:rPr>
-              <w:t xml:space="preserve">Artikels </w:t>
-            </w:r>
-            <w:proofErr w:type="spellStart"/>
-            <w:r>
-              <w:rPr>
-                <w:lang w:val="nl-NL"/>
-              </w:rPr>
-              <w:t>loaden</w:t>
-            </w:r>
-            <w:proofErr w:type="spellEnd"/>
-            <w:r>
-              <w:rPr>
-                <w:lang w:val="nl-NL"/>
-              </w:rPr>
-              <w:t xml:space="preserve"> en saven (saven naar een ander bestand om te testen) werkt uit een .</w:t>
-            </w:r>
-            <w:proofErr w:type="spellStart"/>
-            <w:r>
-              <w:rPr>
-                <w:lang w:val="nl-NL"/>
-              </w:rPr>
-              <w:t>txt</w:t>
-            </w:r>
-            <w:proofErr w:type="spellEnd"/>
-            <w:r>
-              <w:rPr>
-                <w:lang w:val="nl-NL"/>
-              </w:rPr>
-              <w:t xml:space="preserve"> bestand. Een overzicht tonen via </w:t>
-            </w:r>
-            <w:proofErr w:type="spellStart"/>
-            <w:r>
-              <w:rPr>
-                <w:lang w:val="nl-NL"/>
-              </w:rPr>
-              <w:t>JavaFX</w:t>
-            </w:r>
-            <w:proofErr w:type="spellEnd"/>
-            <w:r>
-              <w:rPr>
-                <w:lang w:val="nl-NL"/>
-              </w:rPr>
-              <w:t xml:space="preserve"> werkt ook. Template </w:t>
-            </w:r>
-            <w:proofErr w:type="spellStart"/>
-            <w:r>
-              <w:rPr>
-                <w:lang w:val="nl-NL"/>
-              </w:rPr>
-              <w:t>pattern</w:t>
-            </w:r>
-            <w:proofErr w:type="spellEnd"/>
-            <w:r>
-              <w:rPr>
-                <w:lang w:val="nl-NL"/>
-              </w:rPr>
-              <w:t xml:space="preserve"> is toegepast. </w:t>
-            </w:r>
-            <w:bookmarkStart w:id="2" w:name="_GoBack"/>
-            <w:bookmarkEnd w:id="2"/>
+              <w:t>Helemaal af</w:t>
+            </w:r>
           </w:p>
         </w:tc>
       </w:tr>
@@ -2455,7 +2397,7 @@
           <w:lang w:val="nl-NL"/>
         </w:rPr>
       </w:pPr>
-      <w:bookmarkStart w:id="3" w:name="_Toc499494739"/>
+      <w:bookmarkStart w:id="2" w:name="_Toc499494739"/>
     </w:p>
     <w:p>
       <w:pPr>
@@ -2495,7 +2437,7 @@
         </w:rPr>
         <w:t>patterns</w:t>
       </w:r>
-      <w:bookmarkEnd w:id="3"/>
+      <w:bookmarkEnd w:id="2"/>
       <w:proofErr w:type="spellEnd"/>
     </w:p>
     <w:p>
@@ -2667,7 +2609,15 @@
               <w:rPr>
                 <w:lang w:val="nl-NL"/>
               </w:rPr>
-              <w:t>Bijhorend klassendiagram (</w:t>
+              <w:t>Bij</w:t>
+            </w:r>
+            <w:bookmarkStart w:id="3" w:name="_GoBack"/>
+            <w:bookmarkEnd w:id="3"/>
+            <w:r>
+              <w:rPr>
+                <w:lang w:val="nl-NL"/>
+              </w:rPr>
+              <w:t>horend klassendiagram (</w:t>
             </w:r>
             <w:r>
               <w:rPr>
@@ -3116,6 +3066,12 @@
                 <w:lang w:val="nl-NL"/>
               </w:rPr>
             </w:pPr>
+            <w:r>
+              <w:rPr>
+                <w:lang w:val="nl-NL"/>
+              </w:rPr>
+              <w:t>Story 1</w:t>
+            </w:r>
           </w:p>
         </w:tc>
         <w:tc>
@@ -5070,7 +5026,6 @@
         <w:docPartUnique/>
       </w:docPartObj>
     </w:sdtPr>
-    <w:sdtEndPr/>
     <w:sdtContent>
       <w:p>
         <w:pPr>
@@ -5492,7 +5447,7 @@
     <w:lsdException w:name="Table Web 2" w:semiHidden="1" w:unhideWhenUsed="1"/>
     <w:lsdException w:name="Table Web 3" w:semiHidden="1" w:unhideWhenUsed="1"/>
     <w:lsdException w:name="Balloon Text" w:semiHidden="1" w:unhideWhenUsed="1"/>
-    <w:lsdException w:name="Table Grid" w:semiHidden="1" w:uiPriority="59" w:unhideWhenUsed="1"/>
+    <w:lsdException w:name="Table Grid" w:uiPriority="59"/>
     <w:lsdException w:name="Table Theme" w:semiHidden="1" w:unhideWhenUsed="1"/>
     <w:lsdException w:name="Placeholder Text" w:semiHidden="1"/>
     <w:lsdException w:name="No Spacing" w:uiPriority="1" w:qFormat="1"/>
@@ -6354,7 +6309,7 @@
 </file>
 
 <file path=customXml/itemProps1.xml><?xml version="1.0" encoding="utf-8"?>
-<ds:datastoreItem xmlns:ds="http://schemas.openxmlformats.org/officeDocument/2006/customXml" ds:itemID="{F48F297E-7F6B-4F88-9656-306980023950}">
+<ds:datastoreItem xmlns:ds="http://schemas.openxmlformats.org/officeDocument/2006/customXml" ds:itemID="{591DA19C-ACDA-4FC2-AEEB-9B849F8AFB02}">
   <ds:schemaRefs>
     <ds:schemaRef ds:uri="http://schemas.openxmlformats.org/officeDocument/2006/bibliography"/>
   </ds:schemaRefs>

</xml_diff>

<commit_message>
General - refactor pannels to a controller package
</commit_message>
<xml_diff>
--- a/12_Andires_Hamelryck_Vanderhulst_Verslag_OOO2019.docx
+++ b/12_Andires_Hamelryck_Vanderhulst_Verslag_OOO2019.docx
@@ -1805,6 +1805,12 @@
                 <w:lang w:val="nl-NL"/>
               </w:rPr>
             </w:pPr>
+            <w:r>
+              <w:rPr>
+                <w:lang w:val="nl-NL"/>
+              </w:rPr>
+              <w:t>OK</w:t>
+            </w:r>
           </w:p>
         </w:tc>
         <w:tc>
@@ -1817,6 +1823,12 @@
                 <w:lang w:val="nl-NL"/>
               </w:rPr>
             </w:pPr>
+            <w:r>
+              <w:rPr>
+                <w:lang w:val="nl-NL"/>
+              </w:rPr>
+              <w:t>Helemaal af</w:t>
+            </w:r>
           </w:p>
         </w:tc>
       </w:tr>
@@ -1855,6 +1867,12 @@
                 <w:lang w:val="nl-NL"/>
               </w:rPr>
             </w:pPr>
+            <w:r>
+              <w:rPr>
+                <w:lang w:val="nl-NL"/>
+              </w:rPr>
+              <w:t>OK</w:t>
+            </w:r>
           </w:p>
         </w:tc>
         <w:tc>
@@ -1867,6 +1885,12 @@
                 <w:lang w:val="nl-NL"/>
               </w:rPr>
             </w:pPr>
+            <w:r>
+              <w:rPr>
+                <w:lang w:val="nl-NL"/>
+              </w:rPr>
+              <w:t>Helemaal af</w:t>
+            </w:r>
           </w:p>
         </w:tc>
       </w:tr>
@@ -1958,6 +1982,12 @@
                 <w:lang w:val="en-US"/>
               </w:rPr>
             </w:pPr>
+            <w:r>
+              <w:rPr>
+                <w:lang w:val="en-US"/>
+              </w:rPr>
+              <w:t>OK</w:t>
+            </w:r>
           </w:p>
         </w:tc>
         <w:tc>
@@ -1970,6 +2000,28 @@
                 <w:lang w:val="en-US"/>
               </w:rPr>
             </w:pPr>
+            <w:proofErr w:type="spellStart"/>
+            <w:r>
+              <w:rPr>
+                <w:lang w:val="en-US"/>
+              </w:rPr>
+              <w:t>Helemala</w:t>
+            </w:r>
+            <w:proofErr w:type="spellEnd"/>
+            <w:r>
+              <w:rPr>
+                <w:lang w:val="en-US"/>
+              </w:rPr>
+              <w:t xml:space="preserve"> </w:t>
+            </w:r>
+            <w:proofErr w:type="spellStart"/>
+            <w:r>
+              <w:rPr>
+                <w:lang w:val="en-US"/>
+              </w:rPr>
+              <w:t>af</w:t>
+            </w:r>
+            <w:proofErr w:type="spellEnd"/>
           </w:p>
         </w:tc>
       </w:tr>
@@ -2034,6 +2086,12 @@
                 <w:lang w:val="en-US"/>
               </w:rPr>
             </w:pPr>
+            <w:r>
+              <w:rPr>
+                <w:lang w:val="en-US"/>
+              </w:rPr>
+              <w:t>OK</w:t>
+            </w:r>
           </w:p>
         </w:tc>
         <w:tc>
@@ -2046,6 +2104,28 @@
                 <w:lang w:val="en-US"/>
               </w:rPr>
             </w:pPr>
+            <w:proofErr w:type="spellStart"/>
+            <w:r>
+              <w:rPr>
+                <w:lang w:val="en-US"/>
+              </w:rPr>
+              <w:t>Helemaal</w:t>
+            </w:r>
+            <w:proofErr w:type="spellEnd"/>
+            <w:r>
+              <w:rPr>
+                <w:lang w:val="en-US"/>
+              </w:rPr>
+              <w:t xml:space="preserve"> </w:t>
+            </w:r>
+            <w:proofErr w:type="spellStart"/>
+            <w:r>
+              <w:rPr>
+                <w:lang w:val="en-US"/>
+              </w:rPr>
+              <w:t>af</w:t>
+            </w:r>
+            <w:proofErr w:type="spellEnd"/>
           </w:p>
         </w:tc>
       </w:tr>
@@ -2609,151 +2689,186 @@
               <w:rPr>
                 <w:lang w:val="nl-NL"/>
               </w:rPr>
-              <w:t>Bij</w:t>
-            </w:r>
+              <w:t>Bijhorend klassendiagram (</w:t>
+            </w:r>
+            <w:r>
+              <w:rPr>
+                <w:lang w:val="nl-NL"/>
+              </w:rPr>
+              <w:t xml:space="preserve">gegenereerd vanuit je </w:t>
+            </w:r>
+            <w:proofErr w:type="spellStart"/>
+            <w:r>
+              <w:rPr>
+                <w:lang w:val="nl-NL"/>
+              </w:rPr>
+              <w:t>java</w:t>
+            </w:r>
+            <w:proofErr w:type="spellEnd"/>
+            <w:r>
+              <w:rPr>
+                <w:lang w:val="nl-NL"/>
+              </w:rPr>
+              <w:t xml:space="preserve"> code</w:t>
+            </w:r>
+            <w:r>
+              <w:rPr>
+                <w:lang w:val="nl-NL"/>
+              </w:rPr>
+              <w:t>)</w:t>
+            </w:r>
+          </w:p>
+        </w:tc>
+      </w:tr>
+      <w:tr>
+        <w:tc>
+          <w:tcPr>
+            <w:tcW w:w="1119" w:type="dxa"/>
+          </w:tcPr>
+          <w:p>
+            <w:pPr>
+              <w:rPr>
+                <w:lang w:val="nl-NL"/>
+              </w:rPr>
+            </w:pPr>
+            <w:proofErr w:type="spellStart"/>
+            <w:r>
+              <w:rPr>
+                <w:lang w:val="nl-NL"/>
+              </w:rPr>
+              <w:t>Observer</w:t>
+            </w:r>
+            <w:proofErr w:type="spellEnd"/>
+          </w:p>
+          <w:p>
+            <w:pPr>
+              <w:rPr>
+                <w:lang w:val="nl-NL"/>
+              </w:rPr>
+            </w:pPr>
+          </w:p>
+          <w:p>
+            <w:pPr>
+              <w:rPr>
+                <w:lang w:val="nl-NL"/>
+              </w:rPr>
+            </w:pPr>
+          </w:p>
+          <w:p>
+            <w:pPr>
+              <w:rPr>
+                <w:lang w:val="nl-NL"/>
+              </w:rPr>
+            </w:pPr>
+          </w:p>
+          <w:p>
+            <w:pPr>
+              <w:rPr>
+                <w:lang w:val="nl-NL"/>
+              </w:rPr>
+            </w:pPr>
+          </w:p>
+          <w:p>
+            <w:pPr>
+              <w:rPr>
+                <w:lang w:val="nl-NL"/>
+              </w:rPr>
+            </w:pPr>
+          </w:p>
+          <w:p>
+            <w:pPr>
+              <w:rPr>
+                <w:lang w:val="nl-NL"/>
+              </w:rPr>
+            </w:pPr>
+          </w:p>
+          <w:p>
+            <w:pPr>
+              <w:rPr>
+                <w:lang w:val="nl-NL"/>
+              </w:rPr>
+            </w:pPr>
+          </w:p>
+          <w:p>
+            <w:pPr>
+              <w:rPr>
+                <w:lang w:val="nl-NL"/>
+              </w:rPr>
+            </w:pPr>
+          </w:p>
+          <w:p>
+            <w:pPr>
+              <w:rPr>
+                <w:lang w:val="nl-NL"/>
+              </w:rPr>
+            </w:pPr>
+          </w:p>
+        </w:tc>
+        <w:tc>
+          <w:tcPr>
+            <w:tcW w:w="2188" w:type="dxa"/>
+          </w:tcPr>
+          <w:p>
+            <w:pPr>
+              <w:rPr>
+                <w:lang w:val="nl-NL"/>
+              </w:rPr>
+            </w:pPr>
+            <w:proofErr w:type="gramStart"/>
+            <w:r>
+              <w:rPr>
+                <w:lang w:val="nl-NL"/>
+              </w:rPr>
+              <w:t>Ja  -</w:t>
+            </w:r>
+            <w:proofErr w:type="gramEnd"/>
+            <w:r>
+              <w:rPr>
+                <w:lang w:val="nl-NL"/>
+              </w:rPr>
+              <w:t xml:space="preserve"> in  4 – 5 – 6</w:t>
+            </w:r>
+          </w:p>
+          <w:p>
+            <w:pPr>
+              <w:rPr>
+                <w:lang w:val="nl-NL"/>
+              </w:rPr>
+            </w:pPr>
+            <w:r>
+              <w:rPr>
+                <w:lang w:val="nl-NL"/>
+              </w:rPr>
+              <w:t xml:space="preserve">Het wordt toegepast om de huidige ‘winkelkar’ door te geven als </w:t>
+            </w:r>
+            <w:proofErr w:type="spellStart"/>
+            <w:r>
+              <w:rPr>
+                <w:lang w:val="nl-NL"/>
+              </w:rPr>
+              <w:t>ArrayList</w:t>
+            </w:r>
+            <w:proofErr w:type="spellEnd"/>
+            <w:r>
+              <w:rPr>
+                <w:lang w:val="nl-NL"/>
+              </w:rPr>
+              <w:t xml:space="preserve"> tussen de twee views. </w:t>
+            </w:r>
+          </w:p>
+        </w:tc>
+        <w:tc>
+          <w:tcPr>
+            <w:tcW w:w="6440" w:type="dxa"/>
+          </w:tcPr>
+          <w:p>
+            <w:pPr>
+              <w:rPr>
+                <w:lang w:val="nl-NL"/>
+              </w:rPr>
+            </w:pPr>
             <w:bookmarkStart w:id="3" w:name="_GoBack"/>
             <w:bookmarkEnd w:id="3"/>
-            <w:r>
-              <w:rPr>
-                <w:lang w:val="nl-NL"/>
-              </w:rPr>
-              <w:t>horend klassendiagram (</w:t>
-            </w:r>
-            <w:r>
-              <w:rPr>
-                <w:lang w:val="nl-NL"/>
-              </w:rPr>
-              <w:t xml:space="preserve">gegenereerd vanuit je </w:t>
-            </w:r>
-            <w:proofErr w:type="spellStart"/>
-            <w:r>
-              <w:rPr>
-                <w:lang w:val="nl-NL"/>
-              </w:rPr>
-              <w:t>java</w:t>
-            </w:r>
-            <w:proofErr w:type="spellEnd"/>
-            <w:r>
-              <w:rPr>
-                <w:lang w:val="nl-NL"/>
-              </w:rPr>
-              <w:t xml:space="preserve"> code</w:t>
-            </w:r>
-            <w:r>
-              <w:rPr>
-                <w:lang w:val="nl-NL"/>
-              </w:rPr>
-              <w:t>)</w:t>
-            </w:r>
-          </w:p>
-        </w:tc>
-      </w:tr>
-      <w:tr>
-        <w:tc>
-          <w:tcPr>
-            <w:tcW w:w="1119" w:type="dxa"/>
-          </w:tcPr>
-          <w:p>
-            <w:pPr>
-              <w:rPr>
-                <w:lang w:val="nl-NL"/>
-              </w:rPr>
-            </w:pPr>
-            <w:proofErr w:type="spellStart"/>
-            <w:r>
-              <w:rPr>
-                <w:lang w:val="nl-NL"/>
-              </w:rPr>
-              <w:t>Observer</w:t>
-            </w:r>
-            <w:proofErr w:type="spellEnd"/>
-          </w:p>
-          <w:p>
-            <w:pPr>
-              <w:rPr>
-                <w:lang w:val="nl-NL"/>
-              </w:rPr>
-            </w:pPr>
-          </w:p>
-          <w:p>
-            <w:pPr>
-              <w:rPr>
-                <w:lang w:val="nl-NL"/>
-              </w:rPr>
-            </w:pPr>
-          </w:p>
-          <w:p>
-            <w:pPr>
-              <w:rPr>
-                <w:lang w:val="nl-NL"/>
-              </w:rPr>
-            </w:pPr>
-          </w:p>
-          <w:p>
-            <w:pPr>
-              <w:rPr>
-                <w:lang w:val="nl-NL"/>
-              </w:rPr>
-            </w:pPr>
-          </w:p>
-          <w:p>
-            <w:pPr>
-              <w:rPr>
-                <w:lang w:val="nl-NL"/>
-              </w:rPr>
-            </w:pPr>
-          </w:p>
-          <w:p>
-            <w:pPr>
-              <w:rPr>
-                <w:lang w:val="nl-NL"/>
-              </w:rPr>
-            </w:pPr>
-          </w:p>
-          <w:p>
-            <w:pPr>
-              <w:rPr>
-                <w:lang w:val="nl-NL"/>
-              </w:rPr>
-            </w:pPr>
-          </w:p>
-          <w:p>
-            <w:pPr>
-              <w:rPr>
-                <w:lang w:val="nl-NL"/>
-              </w:rPr>
-            </w:pPr>
-          </w:p>
-          <w:p>
-            <w:pPr>
-              <w:rPr>
-                <w:lang w:val="nl-NL"/>
-              </w:rPr>
-            </w:pPr>
-          </w:p>
-        </w:tc>
-        <w:tc>
-          <w:tcPr>
-            <w:tcW w:w="2188" w:type="dxa"/>
-          </w:tcPr>
-          <w:p>
-            <w:pPr>
-              <w:rPr>
-                <w:lang w:val="nl-NL"/>
-              </w:rPr>
-            </w:pPr>
-          </w:p>
-        </w:tc>
-        <w:tc>
-          <w:tcPr>
-            <w:tcW w:w="6440" w:type="dxa"/>
-          </w:tcPr>
-          <w:p>
-            <w:pPr>
-              <w:rPr>
-                <w:lang w:val="nl-NL"/>
-              </w:rPr>
-            </w:pPr>
           </w:p>
         </w:tc>
       </w:tr>
@@ -5026,6 +5141,7 @@
         <w:docPartUnique/>
       </w:docPartObj>
     </w:sdtPr>
+    <w:sdtEndPr/>
     <w:sdtContent>
       <w:p>
         <w:pPr>
@@ -6309,7 +6425,7 @@
 </file>
 
 <file path=customXml/itemProps1.xml><?xml version="1.0" encoding="utf-8"?>
-<ds:datastoreItem xmlns:ds="http://schemas.openxmlformats.org/officeDocument/2006/customXml" ds:itemID="{591DA19C-ACDA-4FC2-AEEB-9B849F8AFB02}">
+<ds:datastoreItem xmlns:ds="http://schemas.openxmlformats.org/officeDocument/2006/customXml" ds:itemID="{9ED57244-8BD7-4D82-9226-C8DC33B1E89E}">
   <ds:schemaRefs>
     <ds:schemaRef ds:uri="http://schemas.openxmlformats.org/officeDocument/2006/bibliography"/>
   </ds:schemaRefs>

</xml_diff>

<commit_message>
Story 0 - verslag geupdate
</commit_message>
<xml_diff>
--- a/12_Andires_Hamelryck_Vanderhulst_Verslag_OOO2019.docx
+++ b/12_Andires_Hamelryck_Vanderhulst_Verslag_OOO2019.docx
@@ -362,50 +362,34 @@
           <w:sz w:val="28"/>
           <w:lang w:val="nl-BE"/>
         </w:rPr>
-        <w:t>2</w:t>
-      </w:r>
-      <w:proofErr w:type="gramStart"/>
+        <w:t>2TI</w:t>
+      </w:r>
       <w:r>
         <w:rPr>
           <w:sz w:val="28"/>
           <w:lang w:val="nl-BE"/>
         </w:rPr>
-        <w:t>TI</w:t>
+        <w:t xml:space="preserve"> </w:t>
       </w:r>
       <w:r>
         <w:rPr>
           <w:sz w:val="28"/>
           <w:lang w:val="nl-BE"/>
         </w:rPr>
-        <w:t xml:space="preserve"> </w:t>
+        <w:t>/ 2SO)</w:t>
       </w:r>
       <w:r>
         <w:rPr>
           <w:sz w:val="28"/>
           <w:lang w:val="nl-BE"/>
         </w:rPr>
-        <w:t>/</w:t>
-      </w:r>
-      <w:proofErr w:type="gramEnd"/>
-      <w:r>
-        <w:rPr>
-          <w:sz w:val="28"/>
-          <w:lang w:val="nl-BE"/>
-        </w:rPr>
-        <w:t xml:space="preserve"> 2SO)</w:t>
-      </w:r>
-      <w:r>
-        <w:rPr>
-          <w:sz w:val="28"/>
-          <w:lang w:val="nl-BE"/>
-        </w:rPr>
         <w:t>]</w:t>
       </w:r>
     </w:p>
     <w:p>
       <w:pPr>
         <w:rPr>
-          <w:rStyle w:val="Strong"/>
+          <w:rStyle w:val="Zwaar"/>
           <w:sz w:val="28"/>
           <w:lang w:val="nl-BE"/>
         </w:rPr>
@@ -613,7 +597,7 @@
     </w:p>
     <w:p>
       <w:pPr>
-        <w:pStyle w:val="Heading1"/>
+        <w:pStyle w:val="Kop1"/>
         <w:rPr>
           <w:lang w:val="nl-NL"/>
         </w:rPr>
@@ -806,23 +790,7 @@
           <w:b/>
           <w:lang w:val="nl-NL"/>
         </w:rPr>
-        <w:t xml:space="preserve">Je maakt een </w:t>
-      </w:r>
-      <w:proofErr w:type="gramStart"/>
-      <w:r>
-        <w:rPr>
-          <w:b/>
-          <w:lang w:val="nl-NL"/>
-        </w:rPr>
-        <w:t>zip file</w:t>
-      </w:r>
-      <w:proofErr w:type="gramEnd"/>
-      <w:r>
-        <w:rPr>
-          <w:b/>
-          <w:lang w:val="nl-NL"/>
-        </w:rPr>
-        <w:t xml:space="preserve"> van al</w:t>
+        <w:t>Je maakt een zip file van al</w:t>
       </w:r>
       <w:r>
         <w:rPr>
@@ -894,17 +862,8 @@
           <w:b/>
           <w:lang w:val="nl-NL"/>
         </w:rPr>
-        <w:t xml:space="preserve">. Je voegt tevens de laatste versie van je verslag (Word document) toe aan deze </w:t>
-      </w:r>
-      <w:proofErr w:type="gramStart"/>
-      <w:r>
-        <w:rPr>
-          <w:b/>
-          <w:lang w:val="nl-NL"/>
-        </w:rPr>
-        <w:t>zip file</w:t>
-      </w:r>
-      <w:proofErr w:type="gramEnd"/>
+        <w:t>. Je voegt tevens de laatste versie van je verslag (Word document) toe aan deze zip file</w:t>
+      </w:r>
       <w:r>
         <w:rPr>
           <w:b/>
@@ -952,15 +911,7 @@
           <w:b/>
           <w:lang w:val="nl-NL"/>
         </w:rPr>
-        <w:t xml:space="preserve"> deze zip </w:t>
-      </w:r>
-      <w:proofErr w:type="gramStart"/>
-      <w:r>
-        <w:rPr>
-          <w:b/>
-          <w:lang w:val="nl-NL"/>
-        </w:rPr>
-        <w:t xml:space="preserve">file </w:t>
+        <w:t xml:space="preserve"> deze zip file </w:t>
       </w:r>
       <w:r>
         <w:rPr>
@@ -974,15 +925,7 @@
           <w:b/>
           <w:lang w:val="nl-NL"/>
         </w:rPr>
-        <w:t>op</w:t>
-      </w:r>
-      <w:proofErr w:type="gramEnd"/>
-      <w:r>
-        <w:rPr>
-          <w:b/>
-          <w:lang w:val="nl-NL"/>
-        </w:rPr>
-        <w:t xml:space="preserve"> via Toledo</w:t>
+        <w:t>op via Toledo</w:t>
       </w:r>
       <w:r>
         <w:rPr>
@@ -1010,23 +953,7 @@
           <w:b/>
           <w:lang w:val="nl-NL"/>
         </w:rPr>
-        <w:t xml:space="preserve"> 23.59 uur. Naam van de </w:t>
-      </w:r>
-      <w:proofErr w:type="gramStart"/>
-      <w:r>
-        <w:rPr>
-          <w:b/>
-          <w:lang w:val="nl-NL"/>
-        </w:rPr>
-        <w:t>zip file</w:t>
-      </w:r>
-      <w:proofErr w:type="gramEnd"/>
-      <w:r>
-        <w:rPr>
-          <w:b/>
-          <w:lang w:val="nl-NL"/>
-        </w:rPr>
-        <w:t>:</w:t>
+        <w:t xml:space="preserve"> 23.59 uur. Naam van de zip file:</w:t>
       </w:r>
       <w:r>
         <w:rPr>
@@ -1154,7 +1081,7 @@
     </w:p>
     <w:p>
       <w:pPr>
-        <w:pStyle w:val="Heading1"/>
+        <w:pStyle w:val="Kop1"/>
         <w:rPr>
           <w:lang w:val="nl-NL"/>
         </w:rPr>
@@ -1230,7 +1157,7 @@
     </w:p>
     <w:p>
       <w:pPr>
-        <w:pStyle w:val="Heading1"/>
+        <w:pStyle w:val="Kop1"/>
         <w:pBdr>
           <w:top w:val="single" w:sz="4" w:space="1" w:color="auto"/>
           <w:left w:val="single" w:sz="4" w:space="4" w:color="auto"/>
@@ -1272,7 +1199,7 @@
     </w:p>
     <w:p>
       <w:pPr>
-        <w:pStyle w:val="Heading1"/>
+        <w:pStyle w:val="Kop1"/>
         <w:rPr>
           <w:lang w:val="nl-NL"/>
         </w:rPr>
@@ -1525,7 +1452,7 @@
     </w:p>
     <w:tbl>
       <w:tblPr>
-        <w:tblStyle w:val="TableGrid"/>
+        <w:tblStyle w:val="Tabelraster"/>
         <w:tblW w:w="0" w:type="auto"/>
         <w:tblLook w:val="04A0" w:firstRow="1" w:lastRow="0" w:firstColumn="1" w:lastColumn="0" w:noHBand="0" w:noVBand="1"/>
       </w:tblPr>
@@ -1585,19 +1512,11 @@
                 <w:lang w:val="nl-NL"/>
               </w:rPr>
             </w:pPr>
-            <w:proofErr w:type="gramStart"/>
             <w:r>
               <w:rPr>
                 <w:lang w:val="nl-BE"/>
               </w:rPr>
-              <w:t>indien</w:t>
-            </w:r>
-            <w:proofErr w:type="gramEnd"/>
-            <w:r>
-              <w:rPr>
-                <w:lang w:val="nl-BE"/>
-              </w:rPr>
-              <w:t xml:space="preserve"> niet ok</w:t>
+              <w:t>indien niet ok</w:t>
             </w:r>
             <w:r>
               <w:rPr>
@@ -1641,7 +1560,7 @@
           </w:tcPr>
           <w:p>
             <w:pPr>
-              <w:pStyle w:val="ListParagraph"/>
+              <w:pStyle w:val="Lijstalinea"/>
               <w:numPr>
                 <w:ilvl w:val="0"/>
                 <w:numId w:val="2"/>
@@ -1660,13 +1579,13 @@
           </w:p>
           <w:p>
             <w:pPr>
-              <w:pStyle w:val="ListParagraph"/>
+              <w:pStyle w:val="Lijstalinea"/>
               <w:ind w:left="426"/>
             </w:pPr>
           </w:p>
           <w:p>
             <w:pPr>
-              <w:pStyle w:val="ListParagraph"/>
+              <w:pStyle w:val="Lijstalinea"/>
               <w:ind w:left="426"/>
             </w:pPr>
           </w:p>
@@ -1715,7 +1634,7 @@
           </w:tcPr>
           <w:p>
             <w:pPr>
-              <w:pStyle w:val="ListParagraph"/>
+              <w:pStyle w:val="Lijstalinea"/>
               <w:numPr>
                 <w:ilvl w:val="0"/>
                 <w:numId w:val="2"/>
@@ -1728,13 +1647,13 @@
           </w:p>
           <w:p>
             <w:pPr>
-              <w:pStyle w:val="ListParagraph"/>
+              <w:pStyle w:val="Lijstalinea"/>
               <w:ind w:left="426"/>
             </w:pPr>
           </w:p>
           <w:p>
             <w:pPr>
-              <w:pStyle w:val="ListParagraph"/>
+              <w:pStyle w:val="Lijstalinea"/>
               <w:ind w:left="426"/>
             </w:pPr>
           </w:p>
@@ -1749,6 +1668,12 @@
                 <w:lang w:val="nl-NL"/>
               </w:rPr>
             </w:pPr>
+            <w:r>
+              <w:rPr>
+                <w:lang w:val="nl-NL"/>
+              </w:rPr>
+              <w:t>OK</w:t>
+            </w:r>
           </w:p>
         </w:tc>
         <w:tc>
@@ -1761,6 +1686,12 @@
                 <w:lang w:val="nl-NL"/>
               </w:rPr>
             </w:pPr>
+            <w:r>
+              <w:rPr>
+                <w:lang w:val="nl-NL"/>
+              </w:rPr>
+              <w:t>Helemaal af</w:t>
+            </w:r>
           </w:p>
         </w:tc>
       </w:tr>
@@ -1771,7 +1702,7 @@
           </w:tcPr>
           <w:p>
             <w:pPr>
-              <w:pStyle w:val="ListParagraph"/>
+              <w:pStyle w:val="Lijstalinea"/>
               <w:numPr>
                 <w:ilvl w:val="0"/>
                 <w:numId w:val="2"/>
@@ -1784,13 +1715,13 @@
           </w:p>
           <w:p>
             <w:pPr>
-              <w:pStyle w:val="ListParagraph"/>
+              <w:pStyle w:val="Lijstalinea"/>
               <w:ind w:left="426"/>
             </w:pPr>
           </w:p>
           <w:p>
             <w:pPr>
-              <w:pStyle w:val="ListParagraph"/>
+              <w:pStyle w:val="Lijstalinea"/>
               <w:ind w:left="426"/>
             </w:pPr>
           </w:p>
@@ -1839,7 +1770,7 @@
           </w:tcPr>
           <w:p>
             <w:pPr>
-              <w:pStyle w:val="ListParagraph"/>
+              <w:pStyle w:val="Lijstalinea"/>
               <w:numPr>
                 <w:ilvl w:val="0"/>
                 <w:numId w:val="2"/>
@@ -1852,7 +1783,7 @@
           </w:p>
           <w:p>
             <w:pPr>
-              <w:pStyle w:val="ListParagraph"/>
+              <w:pStyle w:val="Lijstalinea"/>
               <w:ind w:left="426"/>
             </w:pPr>
           </w:p>
@@ -1901,7 +1832,7 @@
           </w:tcPr>
           <w:p>
             <w:pPr>
-              <w:pStyle w:val="ListParagraph"/>
+              <w:pStyle w:val="Lijstalinea"/>
               <w:numPr>
                 <w:ilvl w:val="0"/>
                 <w:numId w:val="2"/>
@@ -1964,7 +1895,7 @@
           </w:p>
           <w:p>
             <w:pPr>
-              <w:pStyle w:val="ListParagraph"/>
+              <w:pStyle w:val="Lijstalinea"/>
               <w:ind w:left="426"/>
               <w:rPr>
                 <w:lang w:val="en-US"/>
@@ -2005,7 +1936,13 @@
               <w:rPr>
                 <w:lang w:val="en-US"/>
               </w:rPr>
-              <w:t>Helemala</w:t>
+              <w:t>Helema</w:t>
+            </w:r>
+            <w:r>
+              <w:rPr>
+                <w:lang w:val="en-US"/>
+              </w:rPr>
+              <w:t>al</w:t>
             </w:r>
             <w:proofErr w:type="spellEnd"/>
             <w:r>
@@ -2032,7 +1969,7 @@
           </w:tcPr>
           <w:p>
             <w:pPr>
-              <w:pStyle w:val="ListParagraph"/>
+              <w:pStyle w:val="Lijstalinea"/>
               <w:numPr>
                 <w:ilvl w:val="0"/>
                 <w:numId w:val="2"/>
@@ -2059,7 +1996,7 @@
           </w:p>
           <w:p>
             <w:pPr>
-              <w:pStyle w:val="ListParagraph"/>
+              <w:pStyle w:val="Lijstalinea"/>
               <w:ind w:left="426"/>
               <w:rPr>
                 <w:lang w:val="en-US"/>
@@ -2068,7 +2005,7 @@
           </w:p>
           <w:p>
             <w:pPr>
-              <w:pStyle w:val="ListParagraph"/>
+              <w:pStyle w:val="Lijstalinea"/>
               <w:ind w:left="426"/>
               <w:rPr>
                 <w:lang w:val="en-US"/>
@@ -2136,7 +2073,7 @@
           </w:tcPr>
           <w:p>
             <w:pPr>
-              <w:pStyle w:val="ListParagraph"/>
+              <w:pStyle w:val="Lijstalinea"/>
               <w:numPr>
                 <w:ilvl w:val="0"/>
                 <w:numId w:val="2"/>
@@ -2171,7 +2108,7 @@
           </w:p>
           <w:p>
             <w:pPr>
-              <w:pStyle w:val="ListParagraph"/>
+              <w:pStyle w:val="Lijstalinea"/>
               <w:ind w:left="426"/>
               <w:rPr>
                 <w:lang w:val="en-US"/>
@@ -2180,7 +2117,7 @@
           </w:p>
           <w:p>
             <w:pPr>
-              <w:pStyle w:val="ListParagraph"/>
+              <w:pStyle w:val="Lijstalinea"/>
               <w:ind w:left="426"/>
               <w:rPr>
                 <w:lang w:val="en-US"/>
@@ -2220,7 +2157,7 @@
           </w:tcPr>
           <w:p>
             <w:pPr>
-              <w:pStyle w:val="ListParagraph"/>
+              <w:pStyle w:val="Lijstalinea"/>
               <w:numPr>
                 <w:ilvl w:val="0"/>
                 <w:numId w:val="2"/>
@@ -2255,7 +2192,7 @@
           </w:p>
           <w:p>
             <w:pPr>
-              <w:pStyle w:val="ListParagraph"/>
+              <w:pStyle w:val="Lijstalinea"/>
               <w:ind w:left="426"/>
               <w:rPr>
                 <w:lang w:val="en-US"/>
@@ -2303,7 +2240,7 @@
           </w:tcPr>
           <w:p>
             <w:pPr>
-              <w:pStyle w:val="ListParagraph"/>
+              <w:pStyle w:val="Lijstalinea"/>
               <w:numPr>
                 <w:ilvl w:val="0"/>
                 <w:numId w:val="2"/>
@@ -2338,7 +2275,7 @@
           </w:p>
           <w:p>
             <w:pPr>
-              <w:pStyle w:val="ListParagraph"/>
+              <w:pStyle w:val="Lijstalinea"/>
               <w:ind w:left="426"/>
               <w:rPr>
                 <w:lang w:val="en-US"/>
@@ -2347,7 +2284,7 @@
           </w:p>
           <w:p>
             <w:pPr>
-              <w:pStyle w:val="ListParagraph"/>
+              <w:pStyle w:val="Lijstalinea"/>
               <w:ind w:left="426"/>
               <w:rPr>
                 <w:lang w:val="en-US"/>
@@ -2387,7 +2324,7 @@
           </w:tcPr>
           <w:p>
             <w:pPr>
-              <w:pStyle w:val="ListParagraph"/>
+              <w:pStyle w:val="Lijstalinea"/>
               <w:numPr>
                 <w:ilvl w:val="0"/>
                 <w:numId w:val="2"/>
@@ -2428,7 +2365,7 @@
           </w:p>
           <w:p>
             <w:pPr>
-              <w:pStyle w:val="ListParagraph"/>
+              <w:pStyle w:val="Lijstalinea"/>
               <w:ind w:left="426"/>
               <w:rPr>
                 <w:lang w:val="en-US"/>
@@ -2472,7 +2409,7 @@
     </w:tbl>
     <w:p>
       <w:pPr>
-        <w:pStyle w:val="Heading1"/>
+        <w:pStyle w:val="Kop1"/>
         <w:rPr>
           <w:lang w:val="nl-NL"/>
         </w:rPr>
@@ -2498,7 +2435,7 @@
     </w:p>
     <w:p>
       <w:pPr>
-        <w:pStyle w:val="Heading1"/>
+        <w:pStyle w:val="Kop1"/>
         <w:rPr>
           <w:lang w:val="nl-NL"/>
         </w:rPr>
@@ -2548,21 +2485,7 @@
         <w:rPr>
           <w:lang w:val="nl-NL"/>
         </w:rPr>
-        <w:t>Geef extra informatie (</w:t>
-      </w:r>
-      <w:proofErr w:type="gramStart"/>
-      <w:r>
-        <w:rPr>
-          <w:lang w:val="nl-NL"/>
-        </w:rPr>
-        <w:t>voordelen /</w:t>
-      </w:r>
-      <w:proofErr w:type="gramEnd"/>
-      <w:r>
-        <w:rPr>
-          <w:lang w:val="nl-NL"/>
-        </w:rPr>
-        <w:t xml:space="preserve"> waarom / …). </w:t>
+        <w:t xml:space="preserve">Geef extra informatie (voordelen / waarom / …). </w:t>
       </w:r>
       <w:r>
         <w:rPr>
@@ -2580,7 +2503,7 @@
     </w:p>
     <w:tbl>
       <w:tblPr>
-        <w:tblStyle w:val="TableGrid"/>
+        <w:tblStyle w:val="Tabelraster"/>
         <w:tblW w:w="0" w:type="auto"/>
         <w:tblLook w:val="04A0" w:firstRow="1" w:lastRow="0" w:firstColumn="1" w:lastColumn="0" w:noHBand="0" w:noVBand="1"/>
       </w:tblPr>
@@ -2814,19 +2737,11 @@
                 <w:lang w:val="nl-NL"/>
               </w:rPr>
             </w:pPr>
-            <w:proofErr w:type="gramStart"/>
-            <w:r>
-              <w:rPr>
-                <w:lang w:val="nl-NL"/>
-              </w:rPr>
-              <w:t>Ja  -</w:t>
-            </w:r>
-            <w:proofErr w:type="gramEnd"/>
-            <w:r>
-              <w:rPr>
-                <w:lang w:val="nl-NL"/>
-              </w:rPr>
-              <w:t xml:space="preserve"> in  4 – 5 – 6</w:t>
+            <w:r>
+              <w:rPr>
+                <w:lang w:val="nl-NL"/>
+              </w:rPr>
+              <w:t>Ja  - in  4 – 5 – 6</w:t>
             </w:r>
           </w:p>
           <w:p>
@@ -2867,10 +2782,266 @@
                 <w:lang w:val="nl-NL"/>
               </w:rPr>
             </w:pPr>
+          </w:p>
+        </w:tc>
+      </w:tr>
+      <w:tr>
+        <w:tc>
+          <w:tcPr>
+            <w:tcW w:w="1119" w:type="dxa"/>
+          </w:tcPr>
+          <w:p>
+            <w:pPr>
+              <w:rPr>
+                <w:lang w:val="nl-NL"/>
+              </w:rPr>
+            </w:pPr>
+            <w:proofErr w:type="spellStart"/>
+            <w:r>
+              <w:rPr>
+                <w:lang w:val="nl-NL"/>
+              </w:rPr>
+              <w:t>Strategy</w:t>
+            </w:r>
+            <w:proofErr w:type="spellEnd"/>
+          </w:p>
+          <w:p>
+            <w:pPr>
+              <w:rPr>
+                <w:lang w:val="nl-NL"/>
+              </w:rPr>
+            </w:pPr>
+          </w:p>
+          <w:p>
+            <w:pPr>
+              <w:rPr>
+                <w:lang w:val="nl-NL"/>
+              </w:rPr>
+            </w:pPr>
+          </w:p>
+          <w:p>
+            <w:pPr>
+              <w:rPr>
+                <w:lang w:val="nl-NL"/>
+              </w:rPr>
+            </w:pPr>
+          </w:p>
+          <w:p>
+            <w:pPr>
+              <w:rPr>
+                <w:lang w:val="nl-NL"/>
+              </w:rPr>
+            </w:pPr>
+          </w:p>
+          <w:p>
+            <w:pPr>
+              <w:rPr>
+                <w:lang w:val="nl-NL"/>
+              </w:rPr>
+            </w:pPr>
+          </w:p>
+          <w:p>
+            <w:pPr>
+              <w:rPr>
+                <w:lang w:val="nl-NL"/>
+              </w:rPr>
+            </w:pPr>
+          </w:p>
+          <w:p>
+            <w:pPr>
+              <w:rPr>
+                <w:lang w:val="nl-NL"/>
+              </w:rPr>
+            </w:pPr>
+          </w:p>
+          <w:p>
+            <w:pPr>
+              <w:rPr>
+                <w:lang w:val="nl-NL"/>
+              </w:rPr>
+            </w:pPr>
+          </w:p>
+          <w:p>
+            <w:pPr>
+              <w:rPr>
+                <w:lang w:val="nl-NL"/>
+              </w:rPr>
+            </w:pPr>
+          </w:p>
+        </w:tc>
+        <w:tc>
+          <w:tcPr>
+            <w:tcW w:w="2188" w:type="dxa"/>
+          </w:tcPr>
+          <w:p>
+            <w:pPr>
+              <w:rPr>
+                <w:lang w:val="nl-NL"/>
+              </w:rPr>
+            </w:pPr>
+            <w:r>
+              <w:rPr>
+                <w:lang w:val="nl-NL"/>
+              </w:rPr>
+              <w:t xml:space="preserve">Story 2 - </w:t>
+            </w:r>
+            <w:r>
+              <w:rPr>
+                <w:lang w:val="nl-NL"/>
+              </w:rPr>
+              <w:t>toegepast zodat we kunnen uitbreiden naar meer files om te lezen</w:t>
+            </w:r>
+          </w:p>
+        </w:tc>
+        <w:tc>
+          <w:tcPr>
+            <w:tcW w:w="6440" w:type="dxa"/>
+          </w:tcPr>
+          <w:p>
+            <w:pPr>
+              <w:rPr>
+                <w:lang w:val="nl-NL"/>
+              </w:rPr>
+            </w:pPr>
+          </w:p>
+        </w:tc>
+      </w:tr>
+      <w:tr>
+        <w:tc>
+          <w:tcPr>
+            <w:tcW w:w="1119" w:type="dxa"/>
+          </w:tcPr>
+          <w:p>
+            <w:pPr>
+              <w:rPr>
+                <w:lang w:val="nl-NL"/>
+              </w:rPr>
+            </w:pPr>
+            <w:r>
+              <w:rPr>
+                <w:lang w:val="nl-NL"/>
+              </w:rPr>
+              <w:t xml:space="preserve">Simple </w:t>
+            </w:r>
+            <w:proofErr w:type="spellStart"/>
+            <w:r>
+              <w:rPr>
+                <w:lang w:val="nl-NL"/>
+              </w:rPr>
+              <w:t>Factory</w:t>
+            </w:r>
+            <w:proofErr w:type="spellEnd"/>
+          </w:p>
+          <w:p>
+            <w:pPr>
+              <w:rPr>
+                <w:lang w:val="nl-NL"/>
+              </w:rPr>
+            </w:pPr>
+          </w:p>
+          <w:p>
+            <w:pPr>
+              <w:rPr>
+                <w:lang w:val="nl-NL"/>
+              </w:rPr>
+            </w:pPr>
+          </w:p>
+          <w:p>
+            <w:pPr>
+              <w:rPr>
+                <w:lang w:val="nl-NL"/>
+              </w:rPr>
+            </w:pPr>
+          </w:p>
+          <w:p>
+            <w:pPr>
+              <w:rPr>
+                <w:lang w:val="nl-NL"/>
+              </w:rPr>
+            </w:pPr>
+          </w:p>
+          <w:p>
+            <w:pPr>
+              <w:rPr>
+                <w:lang w:val="nl-NL"/>
+              </w:rPr>
+            </w:pPr>
+          </w:p>
+          <w:p>
+            <w:pPr>
+              <w:rPr>
+                <w:lang w:val="nl-NL"/>
+              </w:rPr>
+            </w:pPr>
+          </w:p>
+          <w:p>
+            <w:pPr>
+              <w:rPr>
+                <w:lang w:val="nl-NL"/>
+              </w:rPr>
+            </w:pPr>
+          </w:p>
+          <w:p>
+            <w:pPr>
+              <w:rPr>
+                <w:lang w:val="nl-NL"/>
+              </w:rPr>
+            </w:pPr>
+          </w:p>
+          <w:p>
+            <w:pPr>
+              <w:rPr>
+                <w:lang w:val="nl-NL"/>
+              </w:rPr>
+            </w:pPr>
+          </w:p>
+        </w:tc>
+        <w:tc>
+          <w:tcPr>
+            <w:tcW w:w="2188" w:type="dxa"/>
+          </w:tcPr>
+          <w:p>
+            <w:pPr>
+              <w:rPr>
+                <w:lang w:val="nl-NL"/>
+              </w:rPr>
+            </w:pPr>
+            <w:r>
+              <w:rPr>
+                <w:lang w:val="nl-NL"/>
+              </w:rPr>
+              <w:t>Story 2 – Om uit te halen welke lees-</w:t>
+            </w:r>
+            <w:proofErr w:type="spellStart"/>
+            <w:r>
+              <w:rPr>
+                <w:lang w:val="nl-NL"/>
+              </w:rPr>
+              <w:t>strategy</w:t>
+            </w:r>
+            <w:proofErr w:type="spellEnd"/>
+            <w:r>
+              <w:rPr>
+                <w:lang w:val="nl-NL"/>
+              </w:rPr>
+              <w:t xml:space="preserve"> we willen gebruiken</w:t>
+            </w:r>
             <w:bookmarkStart w:id="3" w:name="_GoBack"/>
             <w:bookmarkEnd w:id="3"/>
           </w:p>
         </w:tc>
+        <w:tc>
+          <w:tcPr>
+            <w:tcW w:w="6440" w:type="dxa"/>
+          </w:tcPr>
+          <w:p>
+            <w:pPr>
+              <w:rPr>
+                <w:lang w:val="nl-NL"/>
+              </w:rPr>
+            </w:pPr>
+          </w:p>
+        </w:tc>
       </w:tr>
       <w:tr>
         <w:tc>
@@ -2883,89 +3054,106 @@
                 <w:lang w:val="nl-NL"/>
               </w:rPr>
             </w:pPr>
+            <w:r>
+              <w:rPr>
+                <w:lang w:val="nl-NL"/>
+              </w:rPr>
+              <w:t>Façade</w:t>
+            </w:r>
+          </w:p>
+          <w:p>
+            <w:pPr>
+              <w:rPr>
+                <w:lang w:val="nl-NL"/>
+              </w:rPr>
+            </w:pPr>
+          </w:p>
+          <w:p>
+            <w:pPr>
+              <w:rPr>
+                <w:lang w:val="nl-NL"/>
+              </w:rPr>
+            </w:pPr>
+          </w:p>
+          <w:p>
+            <w:pPr>
+              <w:rPr>
+                <w:lang w:val="nl-NL"/>
+              </w:rPr>
+            </w:pPr>
+          </w:p>
+          <w:p>
+            <w:pPr>
+              <w:rPr>
+                <w:lang w:val="nl-NL"/>
+              </w:rPr>
+            </w:pPr>
+          </w:p>
+          <w:p>
+            <w:pPr>
+              <w:rPr>
+                <w:lang w:val="nl-NL"/>
+              </w:rPr>
+            </w:pPr>
+          </w:p>
+          <w:p>
+            <w:pPr>
+              <w:rPr>
+                <w:lang w:val="nl-NL"/>
+              </w:rPr>
+            </w:pPr>
+          </w:p>
+          <w:p>
+            <w:pPr>
+              <w:rPr>
+                <w:lang w:val="nl-NL"/>
+              </w:rPr>
+            </w:pPr>
+          </w:p>
+          <w:p>
+            <w:pPr>
+              <w:rPr>
+                <w:lang w:val="nl-NL"/>
+              </w:rPr>
+            </w:pPr>
+          </w:p>
+        </w:tc>
+        <w:tc>
+          <w:tcPr>
+            <w:tcW w:w="2188" w:type="dxa"/>
+          </w:tcPr>
+          <w:p>
+            <w:pPr>
+              <w:rPr>
+                <w:lang w:val="nl-NL"/>
+              </w:rPr>
+            </w:pPr>
+            <w:r>
+              <w:rPr>
+                <w:lang w:val="nl-NL"/>
+              </w:rPr>
+              <w:t>Story 1</w:t>
+            </w:r>
+            <w:r>
+              <w:rPr>
+                <w:lang w:val="nl-NL"/>
+              </w:rPr>
+              <w:t xml:space="preserve"> – het is handig als we het zouden uitbreiden naar SQL. Dan moeten we niks aan de </w:t>
+            </w:r>
             <w:proofErr w:type="spellStart"/>
             <w:r>
               <w:rPr>
                 <w:lang w:val="nl-NL"/>
               </w:rPr>
-              <w:t>Strategy</w:t>
+              <w:t>ArtikelDbContext</w:t>
             </w:r>
             <w:proofErr w:type="spellEnd"/>
-          </w:p>
-          <w:p>
-            <w:pPr>
-              <w:rPr>
-                <w:lang w:val="nl-NL"/>
-              </w:rPr>
-            </w:pPr>
-          </w:p>
-          <w:p>
-            <w:pPr>
-              <w:rPr>
-                <w:lang w:val="nl-NL"/>
-              </w:rPr>
-            </w:pPr>
-          </w:p>
-          <w:p>
-            <w:pPr>
-              <w:rPr>
-                <w:lang w:val="nl-NL"/>
-              </w:rPr>
-            </w:pPr>
-          </w:p>
-          <w:p>
-            <w:pPr>
-              <w:rPr>
-                <w:lang w:val="nl-NL"/>
-              </w:rPr>
-            </w:pPr>
-          </w:p>
-          <w:p>
-            <w:pPr>
-              <w:rPr>
-                <w:lang w:val="nl-NL"/>
-              </w:rPr>
-            </w:pPr>
-          </w:p>
-          <w:p>
-            <w:pPr>
-              <w:rPr>
-                <w:lang w:val="nl-NL"/>
-              </w:rPr>
-            </w:pPr>
-          </w:p>
-          <w:p>
-            <w:pPr>
-              <w:rPr>
-                <w:lang w:val="nl-NL"/>
-              </w:rPr>
-            </w:pPr>
-          </w:p>
-          <w:p>
-            <w:pPr>
-              <w:rPr>
-                <w:lang w:val="nl-NL"/>
-              </w:rPr>
-            </w:pPr>
-          </w:p>
-          <w:p>
-            <w:pPr>
-              <w:rPr>
-                <w:lang w:val="nl-NL"/>
-              </w:rPr>
-            </w:pPr>
-          </w:p>
-        </w:tc>
-        <w:tc>
-          <w:tcPr>
-            <w:tcW w:w="2188" w:type="dxa"/>
-          </w:tcPr>
-          <w:p>
-            <w:pPr>
-              <w:rPr>
-                <w:lang w:val="nl-NL"/>
-              </w:rPr>
-            </w:pPr>
+            <w:r>
+              <w:rPr>
+                <w:lang w:val="nl-NL"/>
+              </w:rPr>
+              <w:t xml:space="preserve"> klasse veranderen en dus niets aan de UI.</w:t>
+            </w:r>
           </w:p>
         </w:tc>
         <w:tc>
@@ -2996,23 +3184,9 @@
               <w:rPr>
                 <w:lang w:val="nl-NL"/>
               </w:rPr>
-              <w:t xml:space="preserve">Simple </w:t>
-            </w:r>
-            <w:proofErr w:type="spellStart"/>
-            <w:r>
-              <w:rPr>
-                <w:lang w:val="nl-NL"/>
-              </w:rPr>
-              <w:t>Factory</w:t>
-            </w:r>
-            <w:proofErr w:type="spellEnd"/>
-          </w:p>
-          <w:p>
-            <w:pPr>
-              <w:rPr>
-                <w:lang w:val="nl-NL"/>
-              </w:rPr>
-            </w:pPr>
+              <w:lastRenderedPageBreak/>
+              <w:t>Singleton</w:t>
+            </w:r>
           </w:p>
           <w:p>
             <w:pPr>
@@ -3111,8 +3285,15 @@
               <w:rPr>
                 <w:lang w:val="nl-NL"/>
               </w:rPr>
-              <w:t>Façade</w:t>
-            </w:r>
+              <w:t>State</w:t>
+            </w:r>
+          </w:p>
+          <w:p>
+            <w:pPr>
+              <w:rPr>
+                <w:lang w:val="nl-NL"/>
+              </w:rPr>
+            </w:pPr>
           </w:p>
           <w:p>
             <w:pPr>
@@ -3181,12 +3362,6 @@
                 <w:lang w:val="nl-NL"/>
               </w:rPr>
             </w:pPr>
-            <w:r>
-              <w:rPr>
-                <w:lang w:val="nl-NL"/>
-              </w:rPr>
-              <w:t>Story 1</w:t>
-            </w:r>
           </w:p>
         </w:tc>
         <w:tc>
@@ -3217,9 +3392,15 @@
               <w:rPr>
                 <w:lang w:val="nl-NL"/>
               </w:rPr>
-              <w:lastRenderedPageBreak/>
-              <w:t>Singleton</w:t>
-            </w:r>
+              <w:t>MVC</w:t>
+            </w:r>
+          </w:p>
+          <w:p>
+            <w:pPr>
+              <w:rPr>
+                <w:lang w:val="nl-NL"/>
+              </w:rPr>
+            </w:pPr>
           </w:p>
           <w:p>
             <w:pPr>
@@ -3314,12 +3495,14 @@
                 <w:lang w:val="nl-NL"/>
               </w:rPr>
             </w:pPr>
-            <w:r>
-              <w:rPr>
-                <w:lang w:val="nl-NL"/>
-              </w:rPr>
-              <w:t>State</w:t>
-            </w:r>
+            <w:proofErr w:type="spellStart"/>
+            <w:r>
+              <w:rPr>
+                <w:lang w:val="nl-NL"/>
+              </w:rPr>
+              <w:t>Decorator</w:t>
+            </w:r>
+            <w:proofErr w:type="spellEnd"/>
           </w:p>
           <w:p>
             <w:pPr>
@@ -3425,8 +3608,16 @@
               <w:rPr>
                 <w:lang w:val="nl-NL"/>
               </w:rPr>
-              <w:t>MVC</w:t>
-            </w:r>
+              <w:t xml:space="preserve">Template </w:t>
+            </w:r>
+            <w:proofErr w:type="spellStart"/>
+            <w:r>
+              <w:rPr>
+                <w:lang w:val="nl-NL"/>
+              </w:rPr>
+              <w:t>method</w:t>
+            </w:r>
+            <w:proofErr w:type="spellEnd"/>
           </w:p>
           <w:p>
             <w:pPr>
@@ -3502,230 +3693,12 @@
                 <w:lang w:val="nl-NL"/>
               </w:rPr>
             </w:pPr>
-          </w:p>
-        </w:tc>
-        <w:tc>
-          <w:tcPr>
-            <w:tcW w:w="6440" w:type="dxa"/>
-          </w:tcPr>
-          <w:p>
-            <w:pPr>
-              <w:rPr>
-                <w:lang w:val="nl-NL"/>
-              </w:rPr>
-            </w:pPr>
-          </w:p>
-        </w:tc>
-      </w:tr>
-      <w:tr>
-        <w:tc>
-          <w:tcPr>
-            <w:tcW w:w="1119" w:type="dxa"/>
-          </w:tcPr>
-          <w:p>
-            <w:pPr>
-              <w:rPr>
-                <w:lang w:val="nl-NL"/>
-              </w:rPr>
-            </w:pPr>
-            <w:proofErr w:type="spellStart"/>
-            <w:r>
-              <w:rPr>
-                <w:lang w:val="nl-NL"/>
-              </w:rPr>
-              <w:t>Decorator</w:t>
-            </w:r>
-            <w:proofErr w:type="spellEnd"/>
-          </w:p>
-          <w:p>
-            <w:pPr>
-              <w:rPr>
-                <w:lang w:val="nl-NL"/>
-              </w:rPr>
-            </w:pPr>
-          </w:p>
-          <w:p>
-            <w:pPr>
-              <w:rPr>
-                <w:lang w:val="nl-NL"/>
-              </w:rPr>
-            </w:pPr>
-          </w:p>
-          <w:p>
-            <w:pPr>
-              <w:rPr>
-                <w:lang w:val="nl-NL"/>
-              </w:rPr>
-            </w:pPr>
-          </w:p>
-          <w:p>
-            <w:pPr>
-              <w:rPr>
-                <w:lang w:val="nl-NL"/>
-              </w:rPr>
-            </w:pPr>
-          </w:p>
-          <w:p>
-            <w:pPr>
-              <w:rPr>
-                <w:lang w:val="nl-NL"/>
-              </w:rPr>
-            </w:pPr>
-          </w:p>
-          <w:p>
-            <w:pPr>
-              <w:rPr>
-                <w:lang w:val="nl-NL"/>
-              </w:rPr>
-            </w:pPr>
-          </w:p>
-          <w:p>
-            <w:pPr>
-              <w:rPr>
-                <w:lang w:val="nl-NL"/>
-              </w:rPr>
-            </w:pPr>
-          </w:p>
-          <w:p>
-            <w:pPr>
-              <w:rPr>
-                <w:lang w:val="nl-NL"/>
-              </w:rPr>
-            </w:pPr>
-          </w:p>
-          <w:p>
-            <w:pPr>
-              <w:rPr>
-                <w:lang w:val="nl-NL"/>
-              </w:rPr>
-            </w:pPr>
-          </w:p>
-        </w:tc>
-        <w:tc>
-          <w:tcPr>
-            <w:tcW w:w="2188" w:type="dxa"/>
-          </w:tcPr>
-          <w:p>
-            <w:pPr>
-              <w:rPr>
-                <w:lang w:val="nl-NL"/>
-              </w:rPr>
-            </w:pPr>
-          </w:p>
-        </w:tc>
-        <w:tc>
-          <w:tcPr>
-            <w:tcW w:w="6440" w:type="dxa"/>
-          </w:tcPr>
-          <w:p>
-            <w:pPr>
-              <w:rPr>
-                <w:lang w:val="nl-NL"/>
-              </w:rPr>
-            </w:pPr>
-          </w:p>
-        </w:tc>
-      </w:tr>
-      <w:tr>
-        <w:tc>
-          <w:tcPr>
-            <w:tcW w:w="1119" w:type="dxa"/>
-          </w:tcPr>
-          <w:p>
-            <w:pPr>
-              <w:rPr>
-                <w:lang w:val="nl-NL"/>
-              </w:rPr>
-            </w:pPr>
-            <w:r>
-              <w:rPr>
-                <w:lang w:val="nl-NL"/>
-              </w:rPr>
-              <w:t xml:space="preserve">Template </w:t>
-            </w:r>
-            <w:proofErr w:type="spellStart"/>
-            <w:r>
-              <w:rPr>
-                <w:lang w:val="nl-NL"/>
-              </w:rPr>
-              <w:t>method</w:t>
-            </w:r>
-            <w:proofErr w:type="spellEnd"/>
-          </w:p>
-          <w:p>
-            <w:pPr>
-              <w:rPr>
-                <w:lang w:val="nl-NL"/>
-              </w:rPr>
-            </w:pPr>
-          </w:p>
-          <w:p>
-            <w:pPr>
-              <w:rPr>
-                <w:lang w:val="nl-NL"/>
-              </w:rPr>
-            </w:pPr>
-          </w:p>
-          <w:p>
-            <w:pPr>
-              <w:rPr>
-                <w:lang w:val="nl-NL"/>
-              </w:rPr>
-            </w:pPr>
-          </w:p>
-          <w:p>
-            <w:pPr>
-              <w:rPr>
-                <w:lang w:val="nl-NL"/>
-              </w:rPr>
-            </w:pPr>
-          </w:p>
-          <w:p>
-            <w:pPr>
-              <w:rPr>
-                <w:lang w:val="nl-NL"/>
-              </w:rPr>
-            </w:pPr>
-          </w:p>
-          <w:p>
-            <w:pPr>
-              <w:rPr>
-                <w:lang w:val="nl-NL"/>
-              </w:rPr>
-            </w:pPr>
-          </w:p>
-          <w:p>
-            <w:pPr>
-              <w:rPr>
-                <w:lang w:val="nl-NL"/>
-              </w:rPr>
-            </w:pPr>
-          </w:p>
-          <w:p>
-            <w:pPr>
-              <w:rPr>
-                <w:lang w:val="nl-NL"/>
-              </w:rPr>
-            </w:pPr>
-          </w:p>
-          <w:p>
-            <w:pPr>
-              <w:rPr>
-                <w:lang w:val="nl-NL"/>
-              </w:rPr>
-            </w:pPr>
-          </w:p>
-        </w:tc>
-        <w:tc>
-          <w:tcPr>
-            <w:tcW w:w="2188" w:type="dxa"/>
-          </w:tcPr>
-          <w:p>
-            <w:pPr>
-              <w:rPr>
-                <w:lang w:val="nl-NL"/>
-              </w:rPr>
-            </w:pPr>
+            <w:r>
+              <w:rPr>
+                <w:lang w:val="nl-NL"/>
+              </w:rPr>
+              <w:t>Story 1 &amp; 2 – toegepast zodat we kunnen uitbreiden naar meer files om te lezen</w:t>
+            </w:r>
           </w:p>
         </w:tc>
         <w:tc>
@@ -3763,7 +3736,7 @@
     </w:p>
     <w:p>
       <w:pPr>
-        <w:pStyle w:val="Heading1"/>
+        <w:pStyle w:val="Kop1"/>
         <w:rPr>
           <w:lang w:val="nl-NL"/>
         </w:rPr>
@@ -3843,27 +3816,13 @@
         <w:rPr>
           <w:lang w:val="nl-NL"/>
         </w:rPr>
-        <w:t xml:space="preserve">eventueel </w:t>
-      </w:r>
-      <w:proofErr w:type="gramStart"/>
-      <w:r>
-        <w:rPr>
-          <w:lang w:val="nl-NL"/>
-        </w:rPr>
-        <w:t xml:space="preserve">aan </w:t>
-      </w:r>
-      <w:r>
-        <w:rPr>
-          <w:lang w:val="nl-NL"/>
-        </w:rPr>
-        <w:t xml:space="preserve"> met</w:t>
-      </w:r>
-      <w:proofErr w:type="gramEnd"/>
-      <w:r>
-        <w:rPr>
-          <w:lang w:val="nl-NL"/>
-        </w:rPr>
-        <w:t xml:space="preserve"> een klassendiagram.</w:t>
+        <w:t xml:space="preserve">eventueel aan </w:t>
+      </w:r>
+      <w:r>
+        <w:rPr>
+          <w:lang w:val="nl-NL"/>
+        </w:rPr>
+        <w:t xml:space="preserve"> met een klassendiagram.</w:t>
       </w:r>
       <w:r>
         <w:rPr>
@@ -3882,7 +3841,7 @@
     </w:p>
     <w:tbl>
       <w:tblPr>
-        <w:tblStyle w:val="TableGrid"/>
+        <w:tblStyle w:val="Tabelraster"/>
         <w:tblW w:w="0" w:type="auto"/>
         <w:tblLook w:val="04A0" w:firstRow="1" w:lastRow="0" w:firstColumn="1" w:lastColumn="0" w:noHBand="0" w:noVBand="1"/>
       </w:tblPr>
@@ -3996,14 +3955,7 @@
               <w:rPr>
                 <w:lang w:val="nl-NL"/>
               </w:rPr>
-              <w:t xml:space="preserve">Bijhorend </w:t>
-            </w:r>
-            <w:proofErr w:type="gramStart"/>
-            <w:r>
-              <w:rPr>
-                <w:lang w:val="nl-NL"/>
-              </w:rPr>
-              <w:t xml:space="preserve">klassendiagram </w:t>
+              <w:t xml:space="preserve">Bijhorend klassendiagram </w:t>
             </w:r>
             <w:r>
               <w:rPr>
@@ -4015,14 +3967,7 @@
               <w:rPr>
                 <w:lang w:val="nl-NL"/>
               </w:rPr>
-              <w:t>of</w:t>
-            </w:r>
-            <w:proofErr w:type="gramEnd"/>
-            <w:r>
-              <w:rPr>
-                <w:lang w:val="nl-NL"/>
-              </w:rPr>
-              <w:t xml:space="preserve"> extra uitleg</w:t>
+              <w:t>of extra uitleg</w:t>
             </w:r>
           </w:p>
         </w:tc>
@@ -4100,6 +4045,12 @@
                 <w:lang w:val="nl-NL"/>
               </w:rPr>
             </w:pPr>
+            <w:r>
+              <w:rPr>
+                <w:lang w:val="nl-NL"/>
+              </w:rPr>
+              <w:t>Story 3 – om het verschil te maken tussen klantview en kassaview.</w:t>
+            </w:r>
           </w:p>
         </w:tc>
         <w:tc>
@@ -4188,6 +4139,26 @@
                 <w:lang w:val="nl-NL"/>
               </w:rPr>
             </w:pPr>
+            <w:r>
+              <w:rPr>
+                <w:lang w:val="nl-NL"/>
+              </w:rPr>
+              <w:t xml:space="preserve">Story 2 – om op te slaan welk type file we willen lezen (tekst of </w:t>
+            </w:r>
+            <w:proofErr w:type="spellStart"/>
+            <w:r>
+              <w:rPr>
+                <w:lang w:val="nl-NL"/>
+              </w:rPr>
+              <w:t>excel</w:t>
+            </w:r>
+            <w:proofErr w:type="spellEnd"/>
+            <w:r>
+              <w:rPr>
+                <w:lang w:val="nl-NL"/>
+              </w:rPr>
+              <w:t>)</w:t>
+            </w:r>
           </w:p>
         </w:tc>
         <w:tc>
@@ -4406,7 +4377,7 @@
     </w:p>
     <w:p>
       <w:pPr>
-        <w:pStyle w:val="Heading1"/>
+        <w:pStyle w:val="Kop1"/>
         <w:rPr>
           <w:lang w:val="nl-NL"/>
         </w:rPr>
@@ -4479,7 +4450,7 @@
     </w:p>
     <w:tbl>
       <w:tblPr>
-        <w:tblStyle w:val="TableGrid"/>
+        <w:tblStyle w:val="Tabelraster"/>
         <w:tblW w:w="0" w:type="auto"/>
         <w:tblLook w:val="04A0" w:firstRow="1" w:lastRow="0" w:firstColumn="1" w:lastColumn="0" w:noHBand="0" w:noVBand="1"/>
       </w:tblPr>
@@ -4941,7 +4912,7 @@
     </w:p>
     <w:p>
       <w:pPr>
-        <w:pStyle w:val="Heading1"/>
+        <w:pStyle w:val="Kop1"/>
         <w:rPr>
           <w:lang w:val="nl-NL"/>
         </w:rPr>
@@ -5145,7 +5116,7 @@
     <w:sdtContent>
       <w:p>
         <w:pPr>
-          <w:pStyle w:val="Header"/>
+          <w:pStyle w:val="Koptekst"/>
           <w:jc w:val="right"/>
         </w:pPr>
         <w:r>
@@ -5172,7 +5143,7 @@
   </w:sdt>
   <w:p>
     <w:pPr>
-      <w:pStyle w:val="Header"/>
+      <w:pStyle w:val="Koptekst"/>
     </w:pPr>
   </w:p>
 </w:hdr>
@@ -5785,7 +5756,7 @@
     <w:lsdException w:name="Hashtag" w:semiHidden="1" w:unhideWhenUsed="1"/>
     <w:lsdException w:name="Unresolved Mention" w:semiHidden="1" w:unhideWhenUsed="1"/>
   </w:latentStyles>
-  <w:style w:type="paragraph" w:default="1" w:styleId="Normal">
+  <w:style w:type="paragraph" w:default="1" w:styleId="Standaard">
     <w:name w:val="Normal"/>
     <w:qFormat/>
     <w:rsid w:val="00B96DC7"/>
@@ -5793,11 +5764,11 @@
       <w:lang w:val="en-GB"/>
     </w:rPr>
   </w:style>
-  <w:style w:type="paragraph" w:styleId="Heading1">
+  <w:style w:type="paragraph" w:styleId="Kop1">
     <w:name w:val="heading 1"/>
-    <w:basedOn w:val="Normal"/>
-    <w:next w:val="Normal"/>
-    <w:link w:val="Heading1Char"/>
+    <w:basedOn w:val="Standaard"/>
+    <w:next w:val="Standaard"/>
+    <w:link w:val="Kop1Char"/>
     <w:uiPriority w:val="9"/>
     <w:qFormat/>
     <w:rsid w:val="00B37C95"/>
@@ -5816,11 +5787,11 @@
       <w:szCs w:val="28"/>
     </w:rPr>
   </w:style>
-  <w:style w:type="paragraph" w:styleId="Heading2">
+  <w:style w:type="paragraph" w:styleId="Kop2">
     <w:name w:val="heading 2"/>
-    <w:basedOn w:val="Normal"/>
-    <w:next w:val="Normal"/>
-    <w:link w:val="Heading2Char"/>
+    <w:basedOn w:val="Standaard"/>
+    <w:next w:val="Standaard"/>
+    <w:link w:val="Kop2Char"/>
     <w:uiPriority w:val="9"/>
     <w:unhideWhenUsed/>
     <w:qFormat/>
@@ -5840,11 +5811,11 @@
       <w:szCs w:val="26"/>
     </w:rPr>
   </w:style>
-  <w:style w:type="paragraph" w:styleId="Heading3">
+  <w:style w:type="paragraph" w:styleId="Kop3">
     <w:name w:val="heading 3"/>
-    <w:basedOn w:val="Normal"/>
-    <w:next w:val="Normal"/>
-    <w:link w:val="Heading3Char"/>
+    <w:basedOn w:val="Standaard"/>
+    <w:next w:val="Standaard"/>
+    <w:link w:val="Kop3Char"/>
     <w:uiPriority w:val="9"/>
     <w:unhideWhenUsed/>
     <w:qFormat/>
@@ -5862,13 +5833,13 @@
       <w:color w:val="4F81BD" w:themeColor="accent1"/>
     </w:rPr>
   </w:style>
-  <w:style w:type="character" w:default="1" w:styleId="DefaultParagraphFont">
+  <w:style w:type="character" w:default="1" w:styleId="Standaardalinea-lettertype">
     <w:name w:val="Default Paragraph Font"/>
     <w:uiPriority w:val="1"/>
     <w:semiHidden/>
     <w:unhideWhenUsed/>
   </w:style>
-  <w:style w:type="table" w:default="1" w:styleId="TableNormal">
+  <w:style w:type="table" w:default="1" w:styleId="Standaardtabel">
     <w:name w:val="Normal Table"/>
     <w:uiPriority w:val="99"/>
     <w:semiHidden/>
@@ -5883,16 +5854,16 @@
       </w:tblCellMar>
     </w:tblPr>
   </w:style>
-  <w:style w:type="numbering" w:default="1" w:styleId="NoList">
+  <w:style w:type="numbering" w:default="1" w:styleId="Geenlijst">
     <w:name w:val="No List"/>
     <w:uiPriority w:val="99"/>
     <w:semiHidden/>
     <w:unhideWhenUsed/>
   </w:style>
-  <w:style w:type="paragraph" w:styleId="BalloonText">
+  <w:style w:type="paragraph" w:styleId="Ballontekst">
     <w:name w:val="Balloon Text"/>
-    <w:basedOn w:val="Normal"/>
-    <w:link w:val="BalloonTextChar"/>
+    <w:basedOn w:val="Standaard"/>
+    <w:link w:val="BallontekstChar"/>
     <w:uiPriority w:val="99"/>
     <w:semiHidden/>
     <w:unhideWhenUsed/>
@@ -5906,10 +5877,10 @@
       <w:szCs w:val="16"/>
     </w:rPr>
   </w:style>
-  <w:style w:type="character" w:customStyle="1" w:styleId="BalloonTextChar">
-    <w:name w:val="Balloon Text Char"/>
-    <w:basedOn w:val="DefaultParagraphFont"/>
-    <w:link w:val="BalloonText"/>
+  <w:style w:type="character" w:customStyle="1" w:styleId="BallontekstChar">
+    <w:name w:val="Ballontekst Char"/>
+    <w:basedOn w:val="Standaardalinea-lettertype"/>
+    <w:link w:val="Ballontekst"/>
     <w:uiPriority w:val="99"/>
     <w:semiHidden/>
     <w:rsid w:val="00B96DC7"/>
@@ -5920,10 +5891,10 @@
       <w:lang w:val="en-GB"/>
     </w:rPr>
   </w:style>
-  <w:style w:type="character" w:customStyle="1" w:styleId="Heading1Char">
-    <w:name w:val="Heading 1 Char"/>
-    <w:basedOn w:val="DefaultParagraphFont"/>
-    <w:link w:val="Heading1"/>
+  <w:style w:type="character" w:customStyle="1" w:styleId="Kop1Char">
+    <w:name w:val="Kop 1 Char"/>
+    <w:basedOn w:val="Standaardalinea-lettertype"/>
+    <w:link w:val="Kop1"/>
     <w:uiPriority w:val="9"/>
     <w:rsid w:val="00B37C95"/>
     <w:rPr>
@@ -5936,10 +5907,10 @@
       <w:lang w:val="en-GB"/>
     </w:rPr>
   </w:style>
-  <w:style w:type="character" w:customStyle="1" w:styleId="Heading2Char">
-    <w:name w:val="Heading 2 Char"/>
-    <w:basedOn w:val="DefaultParagraphFont"/>
-    <w:link w:val="Heading2"/>
+  <w:style w:type="character" w:customStyle="1" w:styleId="Kop2Char">
+    <w:name w:val="Kop 2 Char"/>
+    <w:basedOn w:val="Standaardalinea-lettertype"/>
+    <w:link w:val="Kop2"/>
     <w:uiPriority w:val="9"/>
     <w:rsid w:val="00B37C95"/>
     <w:rPr>
@@ -5952,9 +5923,9 @@
       <w:lang w:val="en-GB"/>
     </w:rPr>
   </w:style>
-  <w:style w:type="table" w:styleId="TableGrid">
+  <w:style w:type="table" w:styleId="Tabelraster">
     <w:name w:val="Table Grid"/>
-    <w:basedOn w:val="TableNormal"/>
+    <w:basedOn w:val="Standaardtabel"/>
     <w:uiPriority w:val="59"/>
     <w:rsid w:val="00B37C95"/>
     <w:pPr>
@@ -5971,10 +5942,10 @@
       </w:tblBorders>
     </w:tblPr>
   </w:style>
-  <w:style w:type="character" w:customStyle="1" w:styleId="Heading3Char">
-    <w:name w:val="Heading 3 Char"/>
-    <w:basedOn w:val="DefaultParagraphFont"/>
-    <w:link w:val="Heading3"/>
+  <w:style w:type="character" w:customStyle="1" w:styleId="Kop3Char">
+    <w:name w:val="Kop 3 Char"/>
+    <w:basedOn w:val="Standaardalinea-lettertype"/>
+    <w:link w:val="Kop3"/>
     <w:uiPriority w:val="9"/>
     <w:rsid w:val="000A2CCE"/>
     <w:rPr>
@@ -5985,9 +5956,9 @@
       <w:lang w:val="en-GB"/>
     </w:rPr>
   </w:style>
-  <w:style w:type="paragraph" w:styleId="ListParagraph">
+  <w:style w:type="paragraph" w:styleId="Lijstalinea">
     <w:name w:val="List Paragraph"/>
-    <w:basedOn w:val="Normal"/>
+    <w:basedOn w:val="Standaard"/>
     <w:uiPriority w:val="34"/>
     <w:qFormat/>
     <w:rsid w:val="00086862"/>
@@ -6003,10 +5974,10 @@
       <w:lang w:val="nl-NL"/>
     </w:rPr>
   </w:style>
-  <w:style w:type="paragraph" w:styleId="Header">
+  <w:style w:type="paragraph" w:styleId="Koptekst">
     <w:name w:val="header"/>
-    <w:basedOn w:val="Normal"/>
-    <w:link w:val="HeaderChar"/>
+    <w:basedOn w:val="Standaard"/>
+    <w:link w:val="KoptekstChar"/>
     <w:uiPriority w:val="99"/>
     <w:unhideWhenUsed/>
     <w:rsid w:val="004D75FC"/>
@@ -6018,20 +5989,20 @@
       <w:spacing w:after="0" w:line="240" w:lineRule="auto"/>
     </w:pPr>
   </w:style>
-  <w:style w:type="character" w:customStyle="1" w:styleId="HeaderChar">
-    <w:name w:val="Header Char"/>
-    <w:basedOn w:val="DefaultParagraphFont"/>
-    <w:link w:val="Header"/>
+  <w:style w:type="character" w:customStyle="1" w:styleId="KoptekstChar">
+    <w:name w:val="Koptekst Char"/>
+    <w:basedOn w:val="Standaardalinea-lettertype"/>
+    <w:link w:val="Koptekst"/>
     <w:uiPriority w:val="99"/>
     <w:rsid w:val="004D75FC"/>
     <w:rPr>
       <w:lang w:val="en-GB"/>
     </w:rPr>
   </w:style>
-  <w:style w:type="paragraph" w:styleId="Footer">
+  <w:style w:type="paragraph" w:styleId="Voettekst">
     <w:name w:val="footer"/>
-    <w:basedOn w:val="Normal"/>
-    <w:link w:val="FooterChar"/>
+    <w:basedOn w:val="Standaard"/>
+    <w:link w:val="VoettekstChar"/>
     <w:uiPriority w:val="99"/>
     <w:unhideWhenUsed/>
     <w:rsid w:val="004D75FC"/>
@@ -6043,20 +6014,20 @@
       <w:spacing w:after="0" w:line="240" w:lineRule="auto"/>
     </w:pPr>
   </w:style>
-  <w:style w:type="character" w:customStyle="1" w:styleId="FooterChar">
-    <w:name w:val="Footer Char"/>
-    <w:basedOn w:val="DefaultParagraphFont"/>
-    <w:link w:val="Footer"/>
+  <w:style w:type="character" w:customStyle="1" w:styleId="VoettekstChar">
+    <w:name w:val="Voettekst Char"/>
+    <w:basedOn w:val="Standaardalinea-lettertype"/>
+    <w:link w:val="Voettekst"/>
     <w:uiPriority w:val="99"/>
     <w:rsid w:val="004D75FC"/>
     <w:rPr>
       <w:lang w:val="en-GB"/>
     </w:rPr>
   </w:style>
-  <w:style w:type="paragraph" w:styleId="TOCHeading">
+  <w:style w:type="paragraph" w:styleId="Kopvaninhoudsopgave">
     <w:name w:val="TOC Heading"/>
-    <w:basedOn w:val="Heading1"/>
-    <w:next w:val="Normal"/>
+    <w:basedOn w:val="Kop1"/>
+    <w:next w:val="Standaard"/>
     <w:uiPriority w:val="39"/>
     <w:unhideWhenUsed/>
     <w:qFormat/>
@@ -6073,10 +6044,10 @@
       <w:lang w:val="nl-BE" w:eastAsia="nl-BE"/>
     </w:rPr>
   </w:style>
-  <w:style w:type="paragraph" w:styleId="TOC2">
+  <w:style w:type="paragraph" w:styleId="Inhopg2">
     <w:name w:val="toc 2"/>
-    <w:basedOn w:val="Normal"/>
-    <w:next w:val="Normal"/>
+    <w:basedOn w:val="Standaard"/>
+    <w:next w:val="Standaard"/>
     <w:autoRedefine/>
     <w:uiPriority w:val="39"/>
     <w:unhideWhenUsed/>
@@ -6086,10 +6057,10 @@
       <w:ind w:left="220"/>
     </w:pPr>
   </w:style>
-  <w:style w:type="paragraph" w:styleId="TOC1">
+  <w:style w:type="paragraph" w:styleId="Inhopg1">
     <w:name w:val="toc 1"/>
-    <w:basedOn w:val="Normal"/>
-    <w:next w:val="Normal"/>
+    <w:basedOn w:val="Standaard"/>
+    <w:next w:val="Standaard"/>
     <w:autoRedefine/>
     <w:uiPriority w:val="39"/>
     <w:unhideWhenUsed/>
@@ -6100,7 +6071,7 @@
   </w:style>
   <w:style w:type="character" w:styleId="Hyperlink">
     <w:name w:val="Hyperlink"/>
-    <w:basedOn w:val="DefaultParagraphFont"/>
+    <w:basedOn w:val="Standaardalinea-lettertype"/>
     <w:uiPriority w:val="99"/>
     <w:unhideWhenUsed/>
     <w:rsid w:val="004D75FC"/>
@@ -6109,9 +6080,9 @@
       <w:u w:val="single"/>
     </w:rPr>
   </w:style>
-  <w:style w:type="character" w:styleId="Strong">
+  <w:style w:type="character" w:styleId="Zwaar">
     <w:name w:val="Strong"/>
-    <w:basedOn w:val="DefaultParagraphFont"/>
+    <w:basedOn w:val="Standaardalinea-lettertype"/>
     <w:uiPriority w:val="22"/>
     <w:qFormat/>
     <w:rsid w:val="004D75FC"/>
@@ -6120,9 +6091,9 @@
       <w:bCs/>
     </w:rPr>
   </w:style>
-  <w:style w:type="character" w:styleId="UnresolvedMention">
+  <w:style w:type="character" w:styleId="Onopgelostemelding">
     <w:name w:val="Unresolved Mention"/>
-    <w:basedOn w:val="DefaultParagraphFont"/>
+    <w:basedOn w:val="Standaardalinea-lettertype"/>
     <w:uiPriority w:val="99"/>
     <w:semiHidden/>
     <w:unhideWhenUsed/>
@@ -6425,7 +6396,7 @@
 </file>
 
 <file path=customXml/itemProps1.xml><?xml version="1.0" encoding="utf-8"?>
-<ds:datastoreItem xmlns:ds="http://schemas.openxmlformats.org/officeDocument/2006/customXml" ds:itemID="{9ED57244-8BD7-4D82-9226-C8DC33B1E89E}">
+<ds:datastoreItem xmlns:ds="http://schemas.openxmlformats.org/officeDocument/2006/customXml" ds:itemID="{9F3E8CEA-A635-4CC1-A45D-6BF772071281}">
   <ds:schemaRefs>
     <ds:schemaRef ds:uri="http://schemas.openxmlformats.org/officeDocument/2006/bibliography"/>
   </ds:schemaRefs>

</xml_diff>

<commit_message>
Story 0: Update verslag
</commit_message>
<xml_diff>
--- a/12_Andires_Hamelryck_Vanderhulst_Verslag_OOO2019.docx
+++ b/12_Andires_Hamelryck_Vanderhulst_Verslag_OOO2019.docx
@@ -250,12 +250,21 @@
         </w:rPr>
         <w:t>[</w:t>
       </w:r>
+      <w:proofErr w:type="spellStart"/>
       <w:r>
         <w:rPr>
           <w:sz w:val="28"/>
           <w:lang w:val="nl-BE"/>
         </w:rPr>
-        <w:t>Hamelryck Axel</w:t>
+        <w:t>Hamelryck</w:t>
+      </w:r>
+      <w:proofErr w:type="spellEnd"/>
+      <w:r>
+        <w:rPr>
+          <w:sz w:val="28"/>
+          <w:lang w:val="nl-BE"/>
+        </w:rPr>
+        <w:t xml:space="preserve"> Axel</w:t>
       </w:r>
       <w:r>
         <w:rPr>
@@ -522,16 +531,43 @@
           <w:sz w:val="16"/>
           <w:lang w:val="nl-BE"/>
         </w:rPr>
-        <w:t>Campus Proximus</w:t>
-      </w:r>
+        <w:t xml:space="preserve">Campus </w:t>
+      </w:r>
+      <w:proofErr w:type="spellStart"/>
       <w:r>
         <w:rPr>
           <w:rFonts w:ascii="Verdana" w:hAnsi="Verdana"/>
           <w:sz w:val="16"/>
           <w:lang w:val="nl-BE"/>
         </w:rPr>
+        <w:t>Proximus</w:t>
+      </w:r>
+      <w:proofErr w:type="spellEnd"/>
+      <w:r>
+        <w:rPr>
+          <w:rFonts w:ascii="Verdana" w:hAnsi="Verdana"/>
+          <w:sz w:val="16"/>
+          <w:lang w:val="nl-BE"/>
+        </w:rPr>
         <w:br/>
-        <w:t>Geldenaaksebaan 335</w:t>
+      </w:r>
+      <w:proofErr w:type="spellStart"/>
+      <w:r>
+        <w:rPr>
+          <w:rFonts w:ascii="Verdana" w:hAnsi="Verdana"/>
+          <w:sz w:val="16"/>
+          <w:lang w:val="nl-BE"/>
+        </w:rPr>
+        <w:t>Geldenaaksebaan</w:t>
+      </w:r>
+      <w:proofErr w:type="spellEnd"/>
+      <w:r>
+        <w:rPr>
+          <w:rFonts w:ascii="Verdana" w:hAnsi="Verdana"/>
+          <w:sz w:val="16"/>
+          <w:lang w:val="nl-BE"/>
+        </w:rPr>
+        <w:t xml:space="preserve"> 335</w:t>
       </w:r>
       <w:r>
         <w:rPr>
@@ -770,7 +806,23 @@
           <w:b/>
           <w:lang w:val="nl-NL"/>
         </w:rPr>
-        <w:t xml:space="preserve"> je source code (.java bestanden, geen .class bestanden) </w:t>
+        <w:t xml:space="preserve"> je source code (.</w:t>
+      </w:r>
+      <w:proofErr w:type="spellStart"/>
+      <w:r>
+        <w:rPr>
+          <w:b/>
+          <w:lang w:val="nl-NL"/>
+        </w:rPr>
+        <w:t>java</w:t>
+      </w:r>
+      <w:proofErr w:type="spellEnd"/>
+      <w:r>
+        <w:rPr>
+          <w:b/>
+          <w:lang w:val="nl-NL"/>
+        </w:rPr>
+        <w:t xml:space="preserve"> bestanden, geen .class bestanden) </w:t>
       </w:r>
       <w:r>
         <w:rPr>
@@ -924,7 +976,23 @@
           <w:b/>
           <w:lang w:val="nl-NL"/>
         </w:rPr>
-        <w:t>volgnr_familienaam1_familienaam2_familienaam3_Kassa_OOO2019. Het volgnr krijg je van de lector.</w:t>
+        <w:t xml:space="preserve">volgnr_familienaam1_familienaam2_familienaam3_Kassa_OOO2019. Het </w:t>
+      </w:r>
+      <w:proofErr w:type="spellStart"/>
+      <w:r>
+        <w:rPr>
+          <w:b/>
+          <w:lang w:val="nl-NL"/>
+        </w:rPr>
+        <w:t>volgnr</w:t>
+      </w:r>
+      <w:proofErr w:type="spellEnd"/>
+      <w:r>
+        <w:rPr>
+          <w:b/>
+          <w:lang w:val="nl-NL"/>
+        </w:rPr>
+        <w:t xml:space="preserve"> krijg je van de lector.</w:t>
       </w:r>
     </w:p>
     <w:p>
@@ -987,7 +1055,23 @@
           <w:b/>
           <w:lang w:val="nl-NL"/>
         </w:rPr>
-        <w:t xml:space="preserve">ode in je repository op </w:t>
+        <w:t xml:space="preserve">ode in je </w:t>
+      </w:r>
+      <w:proofErr w:type="spellStart"/>
+      <w:r>
+        <w:rPr>
+          <w:b/>
+          <w:lang w:val="nl-NL"/>
+        </w:rPr>
+        <w:t>repository</w:t>
+      </w:r>
+      <w:proofErr w:type="spellEnd"/>
+      <w:r>
+        <w:rPr>
+          <w:b/>
+          <w:lang w:val="nl-NL"/>
+        </w:rPr>
+        <w:t xml:space="preserve"> op </w:t>
       </w:r>
       <w:r>
         <w:rPr>
@@ -1016,8 +1100,16 @@
         <w:rPr>
           <w:lang w:val="nl-NL"/>
         </w:rPr>
-        <w:t>URL GITHUB repository</w:t>
-      </w:r>
+        <w:t xml:space="preserve">URL GITHUB </w:t>
+      </w:r>
+      <w:proofErr w:type="spellStart"/>
+      <w:r>
+        <w:rPr>
+          <w:lang w:val="nl-NL"/>
+        </w:rPr>
+        <w:t>repository</w:t>
+      </w:r>
+      <w:proofErr w:type="spellEnd"/>
     </w:p>
     <w:p>
       <w:pPr>
@@ -1033,7 +1125,43 @@
           <w:color w:val="FF0000"/>
           <w:lang w:val="nl-NL"/>
         </w:rPr>
-        <w:t>Copy/paste hier de URL van je Github repository met je zelfevaluatie app project</w:t>
+        <w:t xml:space="preserve">Copy/paste hier de URL van je </w:t>
+      </w:r>
+      <w:proofErr w:type="spellStart"/>
+      <w:r>
+        <w:rPr>
+          <w:b/>
+          <w:color w:val="FF0000"/>
+          <w:lang w:val="nl-NL"/>
+        </w:rPr>
+        <w:t>Github</w:t>
+      </w:r>
+      <w:proofErr w:type="spellEnd"/>
+      <w:r>
+        <w:rPr>
+          <w:b/>
+          <w:color w:val="FF0000"/>
+          <w:lang w:val="nl-NL"/>
+        </w:rPr>
+        <w:t xml:space="preserve"> </w:t>
+      </w:r>
+      <w:proofErr w:type="spellStart"/>
+      <w:r>
+        <w:rPr>
+          <w:b/>
+          <w:color w:val="FF0000"/>
+          <w:lang w:val="nl-NL"/>
+        </w:rPr>
+        <w:t>repository</w:t>
+      </w:r>
+      <w:proofErr w:type="spellEnd"/>
+      <w:r>
+        <w:rPr>
+          <w:b/>
+          <w:color w:val="FF0000"/>
+          <w:lang w:val="nl-NL"/>
+        </w:rPr>
+        <w:t xml:space="preserve"> met je zelfevaluatie app project</w:t>
       </w:r>
     </w:p>
     <w:p>
@@ -1409,7 +1537,21 @@
               <w:rPr>
                 <w:lang w:val="nl-BE"/>
               </w:rPr>
-              <w:t xml:space="preserve">(zie acceptatie-criteria) </w:t>
+              <w:t xml:space="preserve">(zie </w:t>
+            </w:r>
+            <w:proofErr w:type="spellStart"/>
+            <w:r>
+              <w:rPr>
+                <w:lang w:val="nl-BE"/>
+              </w:rPr>
+              <w:t>acceptatie-criteria</w:t>
+            </w:r>
+            <w:proofErr w:type="spellEnd"/>
+            <w:r>
+              <w:rPr>
+                <w:lang w:val="nl-BE"/>
+              </w:rPr>
+              <w:t xml:space="preserve">) </w:t>
             </w:r>
             <w:r>
               <w:rPr>
@@ -1709,12 +1851,56 @@
                 <w:lang w:val="en-US"/>
               </w:rPr>
             </w:pPr>
+            <w:proofErr w:type="spellStart"/>
             <w:r>
               <w:rPr>
                 <w:lang w:val="en-US"/>
               </w:rPr>
-              <w:t>Verwijderen artikel uit kassaverkoop</w:t>
-            </w:r>
+              <w:t>Verwijderen</w:t>
+            </w:r>
+            <w:proofErr w:type="spellEnd"/>
+            <w:r>
+              <w:rPr>
+                <w:lang w:val="en-US"/>
+              </w:rPr>
+              <w:t xml:space="preserve"> </w:t>
+            </w:r>
+            <w:proofErr w:type="spellStart"/>
+            <w:r>
+              <w:rPr>
+                <w:lang w:val="en-US"/>
+              </w:rPr>
+              <w:t>artikel</w:t>
+            </w:r>
+            <w:proofErr w:type="spellEnd"/>
+            <w:r>
+              <w:rPr>
+                <w:lang w:val="en-US"/>
+              </w:rPr>
+              <w:t xml:space="preserve"> </w:t>
+            </w:r>
+            <w:proofErr w:type="spellStart"/>
+            <w:r>
+              <w:rPr>
+                <w:lang w:val="en-US"/>
+              </w:rPr>
+              <w:t>uit</w:t>
+            </w:r>
+            <w:proofErr w:type="spellEnd"/>
+            <w:r>
+              <w:rPr>
+                <w:lang w:val="en-US"/>
+              </w:rPr>
+              <w:t xml:space="preserve"> </w:t>
+            </w:r>
+            <w:proofErr w:type="spellStart"/>
+            <w:r>
+              <w:rPr>
+                <w:lang w:val="en-US"/>
+              </w:rPr>
+              <w:t>kassaverkoop</w:t>
+            </w:r>
+            <w:proofErr w:type="spellEnd"/>
           </w:p>
           <w:p>
             <w:pPr>
@@ -1754,6 +1940,7 @@
                 <w:lang w:val="en-US"/>
               </w:rPr>
             </w:pPr>
+            <w:proofErr w:type="spellStart"/>
             <w:r>
               <w:rPr>
                 <w:lang w:val="en-US"/>
@@ -1766,12 +1953,21 @@
               </w:rPr>
               <w:t>al</w:t>
             </w:r>
+            <w:proofErr w:type="spellEnd"/>
             <w:r>
               <w:rPr>
                 <w:lang w:val="en-US"/>
               </w:rPr>
-              <w:t xml:space="preserve"> af</w:t>
-            </w:r>
+              <w:t xml:space="preserve"> </w:t>
+            </w:r>
+            <w:proofErr w:type="spellStart"/>
+            <w:r>
+              <w:rPr>
+                <w:lang w:val="en-US"/>
+              </w:rPr>
+              <w:t>af</w:t>
+            </w:r>
+            <w:proofErr w:type="spellEnd"/>
           </w:p>
         </w:tc>
       </w:tr>
@@ -1792,11 +1988,19 @@
                 <w:lang w:val="en-US"/>
               </w:rPr>
             </w:pPr>
+            <w:proofErr w:type="spellStart"/>
             <w:r>
               <w:rPr>
                 <w:lang w:val="en-US"/>
               </w:rPr>
-              <w:t>Kassaverkoop on hold</w:t>
+              <w:t>Kassaverkoop</w:t>
+            </w:r>
+            <w:proofErr w:type="spellEnd"/>
+            <w:r>
+              <w:rPr>
+                <w:lang w:val="en-US"/>
+              </w:rPr>
+              <w:t xml:space="preserve"> on hold</w:t>
             </w:r>
           </w:p>
           <w:p>
@@ -1846,12 +2050,28 @@
                 <w:lang w:val="en-US"/>
               </w:rPr>
             </w:pPr>
+            <w:proofErr w:type="spellStart"/>
             <w:r>
               <w:rPr>
                 <w:lang w:val="en-US"/>
               </w:rPr>
-              <w:t>Helemaal af</w:t>
-            </w:r>
+              <w:t>Helemaal</w:t>
+            </w:r>
+            <w:proofErr w:type="spellEnd"/>
+            <w:r>
+              <w:rPr>
+                <w:lang w:val="en-US"/>
+              </w:rPr>
+              <w:t xml:space="preserve"> </w:t>
+            </w:r>
+            <w:proofErr w:type="spellStart"/>
+            <w:r>
+              <w:rPr>
+                <w:lang w:val="en-US"/>
+              </w:rPr>
+              <w:t>af</w:t>
+            </w:r>
+            <w:proofErr w:type="spellEnd"/>
           </w:p>
         </w:tc>
       </w:tr>
@@ -1872,12 +2092,28 @@
                 <w:lang w:val="en-US"/>
               </w:rPr>
             </w:pPr>
+            <w:proofErr w:type="spellStart"/>
             <w:r>
               <w:rPr>
                 <w:lang w:val="en-US"/>
               </w:rPr>
-              <w:t>Kortingen toepassen</w:t>
-            </w:r>
+              <w:t>Kortingen</w:t>
+            </w:r>
+            <w:proofErr w:type="spellEnd"/>
+            <w:r>
+              <w:rPr>
+                <w:lang w:val="en-US"/>
+              </w:rPr>
+              <w:t xml:space="preserve"> </w:t>
+            </w:r>
+            <w:proofErr w:type="spellStart"/>
+            <w:r>
+              <w:rPr>
+                <w:lang w:val="en-US"/>
+              </w:rPr>
+              <w:t>toepassen</w:t>
+            </w:r>
+            <w:proofErr w:type="spellEnd"/>
           </w:p>
           <w:p>
             <w:pPr>
@@ -1908,6 +2144,12 @@
                 <w:lang w:val="en-US"/>
               </w:rPr>
             </w:pPr>
+            <w:r>
+              <w:rPr>
+                <w:lang w:val="en-US"/>
+              </w:rPr>
+              <w:t>OK</w:t>
+            </w:r>
           </w:p>
         </w:tc>
         <w:tc>
@@ -1920,6 +2162,28 @@
                 <w:lang w:val="en-US"/>
               </w:rPr>
             </w:pPr>
+            <w:proofErr w:type="spellStart"/>
+            <w:r>
+              <w:rPr>
+                <w:lang w:val="en-US"/>
+              </w:rPr>
+              <w:t>Helemaal</w:t>
+            </w:r>
+            <w:proofErr w:type="spellEnd"/>
+            <w:r>
+              <w:rPr>
+                <w:lang w:val="en-US"/>
+              </w:rPr>
+              <w:t xml:space="preserve"> </w:t>
+            </w:r>
+            <w:proofErr w:type="spellStart"/>
+            <w:r>
+              <w:rPr>
+                <w:lang w:val="en-US"/>
+              </w:rPr>
+              <w:t>af</w:t>
+            </w:r>
+            <w:proofErr w:type="spellEnd"/>
           </w:p>
         </w:tc>
       </w:tr>
@@ -1940,12 +2204,28 @@
                 <w:lang w:val="en-US"/>
               </w:rPr>
             </w:pPr>
+            <w:proofErr w:type="spellStart"/>
             <w:r>
               <w:rPr>
                 <w:lang w:val="en-US"/>
               </w:rPr>
-              <w:t>Kassaverkoop afsluiten</w:t>
-            </w:r>
+              <w:t>Kassaverkoop</w:t>
+            </w:r>
+            <w:proofErr w:type="spellEnd"/>
+            <w:r>
+              <w:rPr>
+                <w:lang w:val="en-US"/>
+              </w:rPr>
+              <w:t xml:space="preserve"> </w:t>
+            </w:r>
+            <w:proofErr w:type="spellStart"/>
+            <w:r>
+              <w:rPr>
+                <w:lang w:val="en-US"/>
+              </w:rPr>
+              <w:t>afsluiten</w:t>
+            </w:r>
+            <w:proofErr w:type="spellEnd"/>
           </w:p>
           <w:p>
             <w:pPr>
@@ -1975,6 +2255,12 @@
                 <w:lang w:val="en-US"/>
               </w:rPr>
             </w:pPr>
+            <w:r>
+              <w:rPr>
+                <w:lang w:val="en-US"/>
+              </w:rPr>
+              <w:t>OK</w:t>
+            </w:r>
           </w:p>
         </w:tc>
         <w:tc>
@@ -2007,12 +2293,28 @@
                 <w:lang w:val="en-US"/>
               </w:rPr>
             </w:pPr>
+            <w:proofErr w:type="spellStart"/>
             <w:r>
               <w:rPr>
                 <w:lang w:val="en-US"/>
               </w:rPr>
-              <w:t>Kassaverkoop betalen</w:t>
-            </w:r>
+              <w:t>Kassaverkoop</w:t>
+            </w:r>
+            <w:proofErr w:type="spellEnd"/>
+            <w:r>
+              <w:rPr>
+                <w:lang w:val="en-US"/>
+              </w:rPr>
+              <w:t xml:space="preserve"> </w:t>
+            </w:r>
+            <w:proofErr w:type="spellStart"/>
+            <w:r>
+              <w:rPr>
+                <w:lang w:val="en-US"/>
+              </w:rPr>
+              <w:t>betalen</w:t>
+            </w:r>
+            <w:proofErr w:type="spellEnd"/>
           </w:p>
           <w:p>
             <w:pPr>
@@ -2043,6 +2345,12 @@
                 <w:lang w:val="en-US"/>
               </w:rPr>
             </w:pPr>
+            <w:r>
+              <w:rPr>
+                <w:lang w:val="en-US"/>
+              </w:rPr>
+              <w:t>OK</w:t>
+            </w:r>
           </w:p>
         </w:tc>
         <w:tc>
@@ -2075,11 +2383,33 @@
                 <w:lang w:val="en-US"/>
               </w:rPr>
             </w:pPr>
+            <w:proofErr w:type="spellStart"/>
             <w:r>
               <w:rPr>
                 <w:lang w:val="en-US"/>
               </w:rPr>
-              <w:t>Kassabon printen (op console)</w:t>
+              <w:t>Kassabon</w:t>
+            </w:r>
+            <w:proofErr w:type="spellEnd"/>
+            <w:r>
+              <w:rPr>
+                <w:lang w:val="en-US"/>
+              </w:rPr>
+              <w:t xml:space="preserve"> </w:t>
+            </w:r>
+            <w:proofErr w:type="spellStart"/>
+            <w:r>
+              <w:rPr>
+                <w:lang w:val="en-US"/>
+              </w:rPr>
+              <w:t>printen</w:t>
+            </w:r>
+            <w:proofErr w:type="spellEnd"/>
+            <w:r>
+              <w:rPr>
+                <w:lang w:val="en-US"/>
+              </w:rPr>
+              <w:t xml:space="preserve"> (op console)</w:t>
             </w:r>
           </w:p>
           <w:p>
@@ -2110,6 +2440,12 @@
                 <w:lang w:val="en-US"/>
               </w:rPr>
             </w:pPr>
+            <w:r>
+              <w:rPr>
+                <w:lang w:val="en-US"/>
+              </w:rPr>
+              <w:t>OK</w:t>
+            </w:r>
           </w:p>
         </w:tc>
         <w:tc>
@@ -2164,9 +2500,17 @@
           <w:lang w:val="nl-NL"/>
         </w:rPr>
         <w:lastRenderedPageBreak/>
-        <w:t>Design patterns</w:t>
+        <w:t xml:space="preserve">Design </w:t>
+      </w:r>
+      <w:proofErr w:type="spellStart"/>
+      <w:r>
+        <w:rPr>
+          <w:lang w:val="nl-NL"/>
+        </w:rPr>
+        <w:t>patterns</w:t>
       </w:r>
       <w:bookmarkEnd w:id="2"/>
+      <w:proofErr w:type="spellEnd"/>
     </w:p>
     <w:p>
       <w:pPr>
@@ -2264,7 +2608,35 @@
               <w:rPr>
                 <w:lang w:val="nl-NL"/>
               </w:rPr>
-              <w:t>In welke stories(nr)</w:t>
+              <w:t xml:space="preserve">In welke </w:t>
+            </w:r>
+            <w:proofErr w:type="spellStart"/>
+            <w:r>
+              <w:rPr>
+                <w:lang w:val="nl-NL"/>
+              </w:rPr>
+              <w:t>stories</w:t>
+            </w:r>
+            <w:proofErr w:type="spellEnd"/>
+            <w:r>
+              <w:rPr>
+                <w:lang w:val="nl-NL"/>
+              </w:rPr>
+              <w:t>(</w:t>
+            </w:r>
+            <w:proofErr w:type="spellStart"/>
+            <w:r>
+              <w:rPr>
+                <w:lang w:val="nl-NL"/>
+              </w:rPr>
+              <w:t>nr</w:t>
+            </w:r>
+            <w:proofErr w:type="spellEnd"/>
+            <w:r>
+              <w:rPr>
+                <w:lang w:val="nl-NL"/>
+              </w:rPr>
+              <w:t>)</w:t>
             </w:r>
           </w:p>
           <w:p>
@@ -2301,7 +2673,21 @@
               <w:rPr>
                 <w:lang w:val="nl-NL"/>
               </w:rPr>
-              <w:t>gegenereerd vanuit je java code</w:t>
+              <w:t xml:space="preserve">gegenereerd vanuit je </w:t>
+            </w:r>
+            <w:proofErr w:type="spellStart"/>
+            <w:r>
+              <w:rPr>
+                <w:lang w:val="nl-NL"/>
+              </w:rPr>
+              <w:t>java</w:t>
+            </w:r>
+            <w:proofErr w:type="spellEnd"/>
+            <w:r>
+              <w:rPr>
+                <w:lang w:val="nl-NL"/>
+              </w:rPr>
+              <w:t xml:space="preserve"> code</w:t>
             </w:r>
             <w:r>
               <w:rPr>
@@ -2323,12 +2709,14 @@
                 <w:lang w:val="nl-NL"/>
               </w:rPr>
             </w:pPr>
+            <w:proofErr w:type="spellStart"/>
             <w:r>
               <w:rPr>
                 <w:lang w:val="nl-NL"/>
               </w:rPr>
               <w:t>Observer</w:t>
             </w:r>
+            <w:proofErr w:type="spellEnd"/>
           </w:p>
           <w:p>
             <w:pPr>
@@ -2421,7 +2809,21 @@
               <w:rPr>
                 <w:lang w:val="nl-NL"/>
               </w:rPr>
-              <w:t xml:space="preserve">Het wordt toegepast om de huidige ‘winkelkar’ door te geven als ArrayList tussen de twee views. </w:t>
+              <w:t xml:space="preserve">Het wordt toegepast om de huidige ‘winkelkar’ door te geven als </w:t>
+            </w:r>
+            <w:proofErr w:type="spellStart"/>
+            <w:r>
+              <w:rPr>
+                <w:lang w:val="nl-NL"/>
+              </w:rPr>
+              <w:t>ArrayList</w:t>
+            </w:r>
+            <w:proofErr w:type="spellEnd"/>
+            <w:r>
+              <w:rPr>
+                <w:lang w:val="nl-NL"/>
+              </w:rPr>
+              <w:t xml:space="preserve"> tussen de twee views. </w:t>
             </w:r>
           </w:p>
         </w:tc>
@@ -2489,6 +2891,7 @@
                 <w:lang w:val="nl-NL"/>
               </w:rPr>
             </w:pPr>
+            <w:proofErr w:type="spellStart"/>
             <w:r>
               <w:rPr>
                 <w:lang w:val="nl-NL"/>
@@ -2496,6 +2899,7 @@
               <w:lastRenderedPageBreak/>
               <w:t>Strategy</w:t>
             </w:r>
+            <w:proofErr w:type="spellEnd"/>
           </w:p>
           <w:p>
             <w:pPr>
@@ -2647,8 +3051,16 @@
               <w:rPr>
                 <w:lang w:val="nl-NL"/>
               </w:rPr>
-              <w:t>Simple Factory</w:t>
-            </w:r>
+              <w:t xml:space="preserve">Simple </w:t>
+            </w:r>
+            <w:proofErr w:type="spellStart"/>
+            <w:r>
+              <w:rPr>
+                <w:lang w:val="nl-NL"/>
+              </w:rPr>
+              <w:t>Factory</w:t>
+            </w:r>
+            <w:proofErr w:type="spellEnd"/>
           </w:p>
           <w:p>
             <w:pPr>
@@ -2728,7 +3140,21 @@
               <w:rPr>
                 <w:lang w:val="nl-NL"/>
               </w:rPr>
-              <w:t>Story 2 – Om uit te halen welke lees-strategy we willen gebruiken</w:t>
+              <w:t>Story 2 – Om uit te halen welke lees-</w:t>
+            </w:r>
+            <w:proofErr w:type="spellStart"/>
+            <w:r>
+              <w:rPr>
+                <w:lang w:val="nl-NL"/>
+              </w:rPr>
+              <w:t>strategy</w:t>
+            </w:r>
+            <w:proofErr w:type="spellEnd"/>
+            <w:r>
+              <w:rPr>
+                <w:lang w:val="nl-NL"/>
+              </w:rPr>
+              <w:t xml:space="preserve"> we willen gebruiken</w:t>
             </w:r>
           </w:p>
         </w:tc>
@@ -2880,7 +3306,21 @@
               <w:rPr>
                 <w:lang w:val="nl-NL"/>
               </w:rPr>
-              <w:t xml:space="preserve"> – het is handig als we het zouden uitbreiden naar SQL. Dan moeten we niks aan de ArtikelDbContext klasse veranderen en dus niets aan de UI.</w:t>
+              <w:t xml:space="preserve"> – het is handig als we het zouden uitbreiden naar SQL. Dan moeten we niks aan de </w:t>
+            </w:r>
+            <w:proofErr w:type="spellStart"/>
+            <w:r>
+              <w:rPr>
+                <w:lang w:val="nl-NL"/>
+              </w:rPr>
+              <w:t>ArtikelDbContext</w:t>
+            </w:r>
+            <w:proofErr w:type="spellEnd"/>
+            <w:r>
+              <w:rPr>
+                <w:lang w:val="nl-NL"/>
+              </w:rPr>
+              <w:t xml:space="preserve"> klasse veranderen en dus niets aan de UI.</w:t>
             </w:r>
           </w:p>
         </w:tc>
@@ -3263,12 +3703,14 @@
                 <w:lang w:val="nl-NL"/>
               </w:rPr>
             </w:pPr>
+            <w:proofErr w:type="spellStart"/>
             <w:r>
               <w:rPr>
                 <w:lang w:val="nl-NL"/>
               </w:rPr>
               <w:t>Decorator</w:t>
             </w:r>
+            <w:proofErr w:type="spellEnd"/>
           </w:p>
           <w:p>
             <w:pPr>
@@ -3375,8 +3817,16 @@
                 <w:lang w:val="nl-NL"/>
               </w:rPr>
               <w:lastRenderedPageBreak/>
-              <w:t>Template method</w:t>
-            </w:r>
+              <w:t xml:space="preserve">Template </w:t>
+            </w:r>
+            <w:proofErr w:type="spellStart"/>
+            <w:r>
+              <w:rPr>
+                <w:lang w:val="nl-NL"/>
+              </w:rPr>
+              <w:t>method</w:t>
+            </w:r>
+            <w:proofErr w:type="spellEnd"/>
           </w:p>
           <w:p>
             <w:pPr>
@@ -3689,7 +4139,35 @@
               <w:rPr>
                 <w:lang w:val="nl-NL"/>
               </w:rPr>
-              <w:t>In welke stories(nr)</w:t>
+              <w:t xml:space="preserve">In welke </w:t>
+            </w:r>
+            <w:proofErr w:type="spellStart"/>
+            <w:r>
+              <w:rPr>
+                <w:lang w:val="nl-NL"/>
+              </w:rPr>
+              <w:t>stories</w:t>
+            </w:r>
+            <w:proofErr w:type="spellEnd"/>
+            <w:r>
+              <w:rPr>
+                <w:lang w:val="nl-NL"/>
+              </w:rPr>
+              <w:t>(</w:t>
+            </w:r>
+            <w:proofErr w:type="spellStart"/>
+            <w:r>
+              <w:rPr>
+                <w:lang w:val="nl-NL"/>
+              </w:rPr>
+              <w:t>nr</w:t>
+            </w:r>
+            <w:proofErr w:type="spellEnd"/>
+            <w:r>
+              <w:rPr>
+                <w:lang w:val="nl-NL"/>
+              </w:rPr>
+              <w:t>)</w:t>
             </w:r>
           </w:p>
           <w:p>
@@ -3754,12 +4232,14 @@
                 <w:lang w:val="nl-NL"/>
               </w:rPr>
             </w:pPr>
+            <w:proofErr w:type="spellStart"/>
             <w:r>
               <w:rPr>
                 <w:lang w:val="nl-NL"/>
               </w:rPr>
               <w:t>Enum</w:t>
             </w:r>
+            <w:proofErr w:type="spellEnd"/>
           </w:p>
           <w:p>
             <w:pPr>
@@ -3832,6 +4312,48 @@
               </w:rPr>
               <w:t>3 – om het verschil te maken tussen klantview en kassaview.</w:t>
             </w:r>
+          </w:p>
+          <w:p>
+            <w:pPr>
+              <w:rPr>
+                <w:lang w:val="nl-NL"/>
+              </w:rPr>
+            </w:pPr>
+          </w:p>
+          <w:p>
+            <w:pPr>
+              <w:rPr>
+                <w:lang w:val="nl-NL"/>
+              </w:rPr>
+            </w:pPr>
+            <w:r>
+              <w:rPr>
+                <w:lang w:val="nl-NL"/>
+              </w:rPr>
+              <w:t>Story 7 – om de verschillende methodes voor de kortingen bij te houden</w:t>
+            </w:r>
+          </w:p>
+          <w:p>
+            <w:pPr>
+              <w:rPr>
+                <w:lang w:val="nl-NL"/>
+              </w:rPr>
+            </w:pPr>
+          </w:p>
+          <w:p>
+            <w:pPr>
+              <w:rPr>
+                <w:lang w:val="nl-NL"/>
+              </w:rPr>
+            </w:pPr>
+            <w:r>
+              <w:rPr>
+                <w:lang w:val="nl-NL"/>
+              </w:rPr>
+              <w:t>Story 10 – om de soorten kassabonnen bij te houden</w:t>
+            </w:r>
+            <w:bookmarkStart w:id="4" w:name="_GoBack"/>
+            <w:bookmarkEnd w:id="4"/>
           </w:p>
         </w:tc>
         <w:tc>
@@ -3898,12 +4420,14 @@
                 <w:lang w:val="nl-NL"/>
               </w:rPr>
             </w:pPr>
+            <w:proofErr w:type="spellStart"/>
             <w:r>
               <w:rPr>
                 <w:lang w:val="nl-NL"/>
               </w:rPr>
               <w:t>Properties</w:t>
             </w:r>
+            <w:proofErr w:type="spellEnd"/>
           </w:p>
           <w:p>
             <w:pPr>
@@ -3962,7 +4486,21 @@
               <w:rPr>
                 <w:lang w:val="nl-NL"/>
               </w:rPr>
-              <w:t>Story 2 – om op te slaan welk type file we willen lezen (tekst of excel)</w:t>
+              <w:t xml:space="preserve">Story 2 – om op te slaan welk type file we willen lezen (tekst of </w:t>
+            </w:r>
+            <w:proofErr w:type="spellStart"/>
+            <w:r>
+              <w:rPr>
+                <w:lang w:val="nl-NL"/>
+              </w:rPr>
+              <w:t>excel</w:t>
+            </w:r>
+            <w:proofErr w:type="spellEnd"/>
+            <w:r>
+              <w:rPr>
+                <w:lang w:val="nl-NL"/>
+              </w:rPr>
+              <w:t>)</w:t>
             </w:r>
           </w:p>
         </w:tc>
@@ -4016,8 +4554,6 @@
                 </wp:inline>
               </w:drawing>
             </w:r>
-            <w:bookmarkStart w:id="4" w:name="_GoBack"/>
-            <w:bookmarkEnd w:id="4"/>
           </w:p>
         </w:tc>
       </w:tr>
@@ -4032,12 +4568,14 @@
                 <w:lang w:val="nl-NL"/>
               </w:rPr>
             </w:pPr>
+            <w:proofErr w:type="spellStart"/>
             <w:r>
               <w:rPr>
                 <w:lang w:val="nl-NL"/>
               </w:rPr>
               <w:t>Reflection</w:t>
             </w:r>
+            <w:proofErr w:type="spellEnd"/>
           </w:p>
           <w:p>
             <w:pPr>
@@ -5330,6 +5868,7 @@
     <w:lsdException w:name="HTML Sample" w:semiHidden="1" w:unhideWhenUsed="1"/>
     <w:lsdException w:name="HTML Typewriter" w:semiHidden="1" w:unhideWhenUsed="1"/>
     <w:lsdException w:name="HTML Variable" w:semiHidden="1" w:unhideWhenUsed="1"/>
+    <w:lsdException w:name="Normal Table" w:semiHidden="1" w:unhideWhenUsed="1"/>
     <w:lsdException w:name="annotation subject" w:semiHidden="1" w:unhideWhenUsed="1"/>
     <w:lsdException w:name="No List" w:semiHidden="1" w:unhideWhenUsed="1"/>
     <w:lsdException w:name="Outline List 1" w:semiHidden="1" w:unhideWhenUsed="1"/>
@@ -5376,8 +5915,10 @@
     <w:lsdException w:name="Table Subtle 2" w:semiHidden="1" w:unhideWhenUsed="1"/>
     <w:lsdException w:name="Table Web 1" w:semiHidden="1" w:unhideWhenUsed="1"/>
     <w:lsdException w:name="Table Web 2" w:semiHidden="1" w:unhideWhenUsed="1"/>
+    <w:lsdException w:name="Table Web 3" w:semiHidden="1" w:unhideWhenUsed="1"/>
     <w:lsdException w:name="Balloon Text" w:semiHidden="1" w:unhideWhenUsed="1"/>
     <w:lsdException w:name="Table Grid" w:uiPriority="59"/>
+    <w:lsdException w:name="Table Theme" w:semiHidden="1" w:unhideWhenUsed="1"/>
     <w:lsdException w:name="Placeholder Text" w:semiHidden="1"/>
     <w:lsdException w:name="No Spacing" w:uiPriority="1" w:qFormat="1"/>
     <w:lsdException w:name="Light Shading" w:uiPriority="60"/>
@@ -6239,7 +6780,7 @@
 </file>
 
 <file path=customXml/itemProps1.xml><?xml version="1.0" encoding="utf-8"?>
-<ds:datastoreItem xmlns:ds="http://schemas.openxmlformats.org/officeDocument/2006/customXml" ds:itemID="{DDB29D84-3525-40FE-8405-0B5AA4DB017F}">
+<ds:datastoreItem xmlns:ds="http://schemas.openxmlformats.org/officeDocument/2006/customXml" ds:itemID="{363E82EF-FDB9-4A12-BB9B-0EE65A42E24A}">
   <ds:schemaRefs>
     <ds:schemaRef ds:uri="http://schemas.openxmlformats.org/officeDocument/2006/bibliography"/>
   </ds:schemaRefs>

</xml_diff>